<commit_message>
Bug fix to mvsum to work with empty levels Fixed ggkmcif documentation (escaped % symbols) Added the nestTable function
</commit_message>
<xml_diff>
--- a/test_reportRx_functions.docx
+++ b/test_reportRx_functions.docx
@@ -21,13 +21,13 @@
         <w:pStyle w:val="Date"/>
       </w:pPr>
       <w:r>
-        <w:t xml:space="preserve">30</w:t>
+        <w:t xml:space="preserve">03</w:t>
       </w:r>
       <w:r>
         <w:t xml:space="preserve"> </w:t>
       </w:r>
       <w:r>
-        <w:t xml:space="preserve">June,</w:t>
+        <w:t xml:space="preserve">August,</w:t>
       </w:r>
       <w:r>
         <w:t xml:space="preserve"> </w:t>
@@ -149,7 +149,49 @@
         <w:rPr>
           <w:rStyle w:val="NormalTok"/>
         </w:rPr>
-        <w:t xml:space="preserve">(lung)</w:t>
+        <w:t xml:space="preserve">(cancer, </w:t>
+      </w:r>
+      <w:r>
+        <w:rPr>
+          <w:rStyle w:val="AttributeTok"/>
+        </w:rPr>
+        <w:t xml:space="preserve">package=</w:t>
+      </w:r>
+      <w:r>
+        <w:rPr>
+          <w:rStyle w:val="StringTok"/>
+        </w:rPr>
+        <w:t xml:space="preserve">'survival'</w:t>
+      </w:r>
+      <w:r>
+        <w:rPr>
+          <w:rStyle w:val="NormalTok"/>
+        </w:rPr>
+        <w:t xml:space="preserve">)</w:t>
+      </w:r>
+      <w:r>
+        <w:br/>
+      </w:r>
+      <w:r>
+        <w:rPr>
+          <w:rStyle w:val="NormalTok"/>
+        </w:rPr>
+        <w:t xml:space="preserve">lung </w:t>
+      </w:r>
+      <w:r>
+        <w:rPr>
+          <w:rStyle w:val="OtherTok"/>
+        </w:rPr>
+        <w:t xml:space="preserve">&lt;-</w:t>
+      </w:r>
+      <w:r>
+        <w:rPr>
+          <w:rStyle w:val="NormalTok"/>
+        </w:rPr>
+        <w:t xml:space="preserve"> cancer</w:t>
+      </w:r>
+      <w:r>
+        <w:br/>
       </w:r>
       <w:r>
         <w:br/>
@@ -6238,7 +6280,18 @@
     </w:p>
     <w:p>
       <w:pPr>
-        <w:pStyle w:val="BodyText"/>
+        <w:pStyle w:val="SourceCode"/>
+      </w:pPr>
+      <w:r>
+        <w:rPr>
+          <w:rStyle w:val="VerbatimChar"/>
+        </w:rPr>
+        <w:t xml:space="preserve">## [1] "This function has been deprecated, use ggkmcif instead"</w:t>
+      </w:r>
+    </w:p>
+    <w:p>
+      <w:pPr>
+        <w:pStyle w:val="FirstParagraph"/>
       </w:pPr>
       <w:r>
         <w:drawing>
@@ -6291,7 +6344,7 @@
     <w:bookmarkEnd w:id="27"/>
     <w:bookmarkEnd w:id="28"/>
     <w:bookmarkEnd w:id="29"/>
-    <w:bookmarkStart w:id="32" w:name="unnumbered-heading"/>
+    <w:bookmarkStart w:id="33" w:name="unnumbered-heading"/>
     <w:p>
       <w:pPr>
         <w:pStyle w:val="Heading1"/>
@@ -6759,7 +6812,7 @@
               <w:t xml:space="preserve"> </w:t>
             </w:r>
             <w:r>
-              <w:t xml:space="preserve">(0,10]</w:t>
+              <w:t xml:space="preserve">(30,40]</w:t>
             </w:r>
           </w:p>
         </w:tc>
@@ -7212,8 +7265,1490 @@
       </w:r>
     </w:p>
     <w:bookmarkEnd w:id="31"/>
+    <w:bookmarkStart w:id="32" w:name="combining-tables-with-nesttable"/>
+    <w:p>
+      <w:pPr>
+        <w:pStyle w:val="Heading2"/>
+      </w:pPr>
+      <w:r>
+        <w:rPr>
+          <w:rStyle w:val="SectionNumber"/>
+        </w:rPr>
+        <w:t xml:space="preserve">1.5</w:t>
+      </w:r>
+      <w:r>
+        <w:tab/>
+      </w:r>
+      <w:r>
+        <w:t xml:space="preserve">Combining Tables with nestTable</w:t>
+      </w:r>
+    </w:p>
+    <w:tbl>
+      <w:tblPr>
+        <w:tblStyle w:val="Table"/>
+        <w:tblW w:type="pct" w:w="4999.999999999999"/>
+        <w:tblLook w:firstRow="1" w:lastRow="0" w:firstColumn="0" w:lastColumn="0" w:noHBand="0" w:noVBand="0"/>
+      </w:tblPr>
+      <w:tblGrid>
+        <w:gridCol w:w="1584"/>
+        <w:gridCol w:w="1408"/>
+        <w:gridCol w:w="1496"/>
+        <w:gridCol w:w="1144"/>
+        <w:gridCol w:w="1144"/>
+        <w:gridCol w:w="1144"/>
+      </w:tblGrid>
+      <w:tr>
+        <w:trPr>
+          <w:cnfStyle w:firstRow="1"/>
+        </w:trPr>
+        <w:tc>
+          <w:tcPr>
+            <w:tcBorders>
+              <w:bottom w:val="single"/>
+            </w:tcBorders>
+            <w:vAlign w:val="bottom"/>
+          </w:tcPr>
+          <w:p>
+            <w:pPr>
+              <w:pStyle w:val="Compact"/>
+              <w:jc w:val="left"/>
+            </w:pPr>
+            <w:r>
+              <w:t xml:space="preserve">Covariate</w:t>
+            </w:r>
+          </w:p>
+        </w:tc>
+        <w:tc>
+          <w:tcPr>
+            <w:tcBorders>
+              <w:bottom w:val="single"/>
+            </w:tcBorders>
+            <w:vAlign w:val="bottom"/>
+          </w:tcPr>
+          <w:p>
+            <w:pPr>
+              <w:pStyle w:val="Compact"/>
+              <w:jc w:val="right"/>
+            </w:pPr>
+            <w:r>
+              <w:t xml:space="preserve">OR(95%CI)</w:t>
+            </w:r>
+          </w:p>
+        </w:tc>
+        <w:tc>
+          <w:tcPr>
+            <w:tcBorders>
+              <w:bottom w:val="single"/>
+            </w:tcBorders>
+            <w:vAlign w:val="bottom"/>
+          </w:tcPr>
+          <w:p>
+            <w:pPr>
+              <w:pStyle w:val="Compact"/>
+              <w:jc w:val="right"/>
+            </w:pPr>
+            <w:r>
+              <w:t xml:space="preserve">Global p-value</w:t>
+            </w:r>
+          </w:p>
+        </w:tc>
+        <w:tc>
+          <w:tcPr>
+            <w:tcBorders>
+              <w:bottom w:val="single"/>
+            </w:tcBorders>
+            <w:vAlign w:val="bottom"/>
+          </w:tcPr>
+          <w:p>
+            <w:pPr>
+              <w:pStyle w:val="Compact"/>
+              <w:jc w:val="right"/>
+            </w:pPr>
+            <w:r>
+              <w:t xml:space="preserve">N</w:t>
+            </w:r>
+          </w:p>
+        </w:tc>
+        <w:tc>
+          <w:tcPr>
+            <w:tcBorders>
+              <w:bottom w:val="single"/>
+            </w:tcBorders>
+            <w:vAlign w:val="bottom"/>
+          </w:tcPr>
+          <w:p>
+            <w:pPr>
+              <w:pStyle w:val="Compact"/>
+              <w:jc w:val="right"/>
+            </w:pPr>
+            <w:r>
+              <w:t xml:space="preserve">Holm Adj p</w:t>
+            </w:r>
+          </w:p>
+        </w:tc>
+        <w:tc>
+          <w:tcPr>
+            <w:tcBorders>
+              <w:bottom w:val="single"/>
+            </w:tcBorders>
+            <w:vAlign w:val="bottom"/>
+          </w:tcPr>
+          <w:p>
+            <w:pPr>
+              <w:pStyle w:val="Compact"/>
+              <w:jc w:val="right"/>
+            </w:pPr>
+            <w:r>
+              <w:t xml:space="preserve">p-value</w:t>
+            </w:r>
+          </w:p>
+        </w:tc>
+      </w:tr>
+      <w:tr>
+        <w:tc>
+          <w:p>
+            <w:pPr>
+              <w:pStyle w:val="Compact"/>
+              <w:jc w:val="left"/>
+            </w:pPr>
+            <w:r>
+              <w:rPr>
+                <w:b/>
+              </w:rPr>
+              <w:t xml:space="preserve">Model 1</w:t>
+            </w:r>
+          </w:p>
+        </w:tc>
+        <w:tc>
+          <w:p>
+            <w:pPr>
+              <w:pStyle w:val="Compact"/>
+              <w:jc w:val="right"/>
+            </w:pPr>
+            <w:r>
+              <w:rPr>
+                <w:b/>
+              </w:rPr>
+              <w:t xml:space="preserve"> </w:t>
+            </w:r>
+          </w:p>
+        </w:tc>
+        <w:tc>
+          <w:p>
+            <w:pPr>
+              <w:pStyle w:val="Compact"/>
+              <w:jc w:val="right"/>
+            </w:pPr>
+            <w:r>
+              <w:rPr>
+                <w:b/>
+              </w:rPr>
+              <w:t xml:space="preserve"> </w:t>
+            </w:r>
+          </w:p>
+        </w:tc>
+        <w:tc>
+          <w:p>
+            <w:pPr>
+              <w:pStyle w:val="Compact"/>
+              <w:jc w:val="right"/>
+            </w:pPr>
+            <w:r>
+              <w:rPr>
+                <w:b/>
+              </w:rPr>
+              <w:t xml:space="preserve"> </w:t>
+            </w:r>
+          </w:p>
+        </w:tc>
+        <w:tc>
+          <w:p>
+            <w:pPr>
+              <w:pStyle w:val="Compact"/>
+              <w:jc w:val="right"/>
+            </w:pPr>
+            <w:r>
+              <w:rPr>
+                <w:b/>
+              </w:rPr>
+              <w:t xml:space="preserve"> </w:t>
+            </w:r>
+          </w:p>
+        </w:tc>
+        <w:tc>
+          <w:p>
+            <w:pPr>
+              <w:pStyle w:val="Compact"/>
+              <w:jc w:val="right"/>
+            </w:pPr>
+            <w:r>
+              <w:rPr>
+                <w:b/>
+              </w:rPr>
+              <w:t xml:space="preserve"> </w:t>
+            </w:r>
+          </w:p>
+        </w:tc>
+      </w:tr>
+      <w:tr>
+        <w:tc>
+          <w:p>
+            <w:pPr>
+              <w:pStyle w:val="Compact"/>
+              <w:jc w:val="left"/>
+            </w:pPr>
+            <w:r>
+              <w:t xml:space="preserve">   wt</w:t>
+            </w:r>
+            <w:r>
+              <w:t xml:space="preserve"> </w:t>
+            </w:r>
+            <w:r>
+              <w:t xml:space="preserve">loss</w:t>
+            </w:r>
+          </w:p>
+        </w:tc>
+        <w:tc>
+          <w:p>
+            <w:pPr>
+              <w:pStyle w:val="Compact"/>
+              <w:jc w:val="right"/>
+            </w:pPr>
+            <w:r>
+              <w:t xml:space="preserve">1.00</w:t>
+            </w:r>
+            <w:r>
+              <w:t xml:space="preserve"> </w:t>
+            </w:r>
+            <w:r>
+              <w:t xml:space="preserve">(0.98,1.02)</w:t>
+            </w:r>
+          </w:p>
+        </w:tc>
+        <w:tc>
+          <w:p>
+            <w:pPr>
+              <w:pStyle w:val="Compact"/>
+              <w:jc w:val="right"/>
+            </w:pPr>
+            <w:r>
+              <w:t xml:space="preserve">0.97</w:t>
+            </w:r>
+          </w:p>
+        </w:tc>
+        <w:tc>
+          <w:p>
+            <w:pPr>
+              <w:pStyle w:val="Compact"/>
+              <w:jc w:val="right"/>
+            </w:pPr>
+            <w:r>
+              <w:t xml:space="preserve">214</w:t>
+            </w:r>
+          </w:p>
+        </w:tc>
+        <w:tc>
+          <w:p>
+            <w:pPr>
+              <w:pStyle w:val="Compact"/>
+              <w:jc w:val="right"/>
+            </w:pPr>
+            <w:r>
+              <w:t xml:space="preserve">0.97</w:t>
+            </w:r>
+          </w:p>
+        </w:tc>
+        <w:tc>
+          <w:p>
+            <w:pPr>
+              <w:pStyle w:val="Compact"/>
+              <w:jc w:val="right"/>
+            </w:pPr>
+            <w:r>
+              <w:t xml:space="preserve"> </w:t>
+            </w:r>
+          </w:p>
+        </w:tc>
+      </w:tr>
+      <w:tr>
+        <w:tc>
+          <w:p>
+            <w:pPr>
+              <w:pStyle w:val="Compact"/>
+              <w:jc w:val="left"/>
+            </w:pPr>
+            <w:r>
+              <w:t xml:space="preserve">  </w:t>
+            </w:r>
+            <w:r>
+              <w:t xml:space="preserve"> </w:t>
+            </w:r>
+            <w:r>
+              <w:t xml:space="preserve">Sex</w:t>
+            </w:r>
+          </w:p>
+        </w:tc>
+        <w:tc>
+          <w:p>
+            <w:pPr>
+              <w:pStyle w:val="Compact"/>
+              <w:jc w:val="right"/>
+            </w:pPr>
+            <w:r>
+              <w:t xml:space="preserve"> </w:t>
+            </w:r>
+          </w:p>
+        </w:tc>
+        <w:tc>
+          <w:p>
+            <w:pPr>
+              <w:pStyle w:val="Compact"/>
+              <w:jc w:val="right"/>
+            </w:pPr>
+            <w:r>
+              <w:t xml:space="preserve">&lt;0.001</w:t>
+            </w:r>
+          </w:p>
+        </w:tc>
+        <w:tc>
+          <w:p>
+            <w:pPr>
+              <w:pStyle w:val="Compact"/>
+              <w:jc w:val="right"/>
+            </w:pPr>
+            <w:r>
+              <w:t xml:space="preserve"> </w:t>
+            </w:r>
+          </w:p>
+        </w:tc>
+        <w:tc>
+          <w:p>
+            <w:pPr>
+              <w:pStyle w:val="Compact"/>
+              <w:jc w:val="right"/>
+            </w:pPr>
+            <w:r>
+              <w:t xml:space="preserve">&lt;0.001</w:t>
+            </w:r>
+          </w:p>
+        </w:tc>
+        <w:tc>
+          <w:p>
+            <w:pPr>
+              <w:pStyle w:val="Compact"/>
+              <w:jc w:val="right"/>
+            </w:pPr>
+            <w:r>
+              <w:t xml:space="preserve"> </w:t>
+            </w:r>
+          </w:p>
+        </w:tc>
+      </w:tr>
+      <w:tr>
+        <w:tc>
+          <w:p>
+            <w:pPr>
+              <w:pStyle w:val="Compact"/>
+              <w:jc w:val="left"/>
+            </w:pPr>
+            <w:r>
+              <w:t xml:space="preserve">  </w:t>
+            </w:r>
+            <w:r>
+              <w:t xml:space="preserve"> </w:t>
+            </w:r>
+            <w:r>
+              <w:t xml:space="preserve">Male</w:t>
+            </w:r>
+          </w:p>
+        </w:tc>
+        <w:tc>
+          <w:p>
+            <w:pPr>
+              <w:pStyle w:val="Compact"/>
+              <w:jc w:val="right"/>
+            </w:pPr>
+            <w:r>
+              <w:t xml:space="preserve">reference</w:t>
+            </w:r>
+          </w:p>
+        </w:tc>
+        <w:tc>
+          <w:p>
+            <w:pPr>
+              <w:pStyle w:val="Compact"/>
+              <w:jc w:val="right"/>
+            </w:pPr>
+            <w:r>
+              <w:t xml:space="preserve"> </w:t>
+            </w:r>
+          </w:p>
+        </w:tc>
+        <w:tc>
+          <w:p>
+            <w:pPr>
+              <w:pStyle w:val="Compact"/>
+              <w:jc w:val="right"/>
+            </w:pPr>
+            <w:r>
+              <w:t xml:space="preserve">138</w:t>
+            </w:r>
+          </w:p>
+        </w:tc>
+        <w:tc>
+          <w:p>
+            <w:pPr>
+              <w:pStyle w:val="Compact"/>
+              <w:jc w:val="right"/>
+            </w:pPr>
+            <w:r>
+              <w:t xml:space="preserve"> </w:t>
+            </w:r>
+          </w:p>
+        </w:tc>
+        <w:tc>
+          <w:p>
+            <w:pPr>
+              <w:pStyle w:val="Compact"/>
+              <w:jc w:val="right"/>
+            </w:pPr>
+            <w:r>
+              <w:t xml:space="preserve"> </w:t>
+            </w:r>
+          </w:p>
+        </w:tc>
+      </w:tr>
+      <w:tr>
+        <w:tc>
+          <w:p>
+            <w:pPr>
+              <w:pStyle w:val="Compact"/>
+              <w:jc w:val="left"/>
+            </w:pPr>
+            <w:r>
+              <w:t xml:space="preserve">  </w:t>
+            </w:r>
+            <w:r>
+              <w:t xml:space="preserve"> </w:t>
+            </w:r>
+            <w:r>
+              <w:t xml:space="preserve">Female</w:t>
+            </w:r>
+          </w:p>
+        </w:tc>
+        <w:tc>
+          <w:p>
+            <w:pPr>
+              <w:pStyle w:val="Compact"/>
+              <w:jc w:val="right"/>
+            </w:pPr>
+            <w:r>
+              <w:t xml:space="preserve">0.32</w:t>
+            </w:r>
+            <w:r>
+              <w:t xml:space="preserve"> </w:t>
+            </w:r>
+            <w:r>
+              <w:t xml:space="preserve">(0.17,0.60)</w:t>
+            </w:r>
+          </w:p>
+        </w:tc>
+        <w:tc>
+          <w:p>
+            <w:pPr>
+              <w:pStyle w:val="Compact"/>
+              <w:jc w:val="right"/>
+            </w:pPr>
+            <w:r>
+              <w:t xml:space="preserve"> </w:t>
+            </w:r>
+          </w:p>
+        </w:tc>
+        <w:tc>
+          <w:p>
+            <w:pPr>
+              <w:pStyle w:val="Compact"/>
+              <w:jc w:val="right"/>
+            </w:pPr>
+            <w:r>
+              <w:t xml:space="preserve">90</w:t>
+            </w:r>
+          </w:p>
+        </w:tc>
+        <w:tc>
+          <w:p>
+            <w:pPr>
+              <w:pStyle w:val="Compact"/>
+              <w:jc w:val="right"/>
+            </w:pPr>
+            <w:r>
+              <w:t xml:space="preserve"> </w:t>
+            </w:r>
+          </w:p>
+        </w:tc>
+        <w:tc>
+          <w:p>
+            <w:pPr>
+              <w:pStyle w:val="Compact"/>
+              <w:jc w:val="right"/>
+            </w:pPr>
+            <w:r>
+              <w:t xml:space="preserve"> </w:t>
+            </w:r>
+          </w:p>
+        </w:tc>
+      </w:tr>
+      <w:tr>
+        <w:tc>
+          <w:p>
+            <w:pPr>
+              <w:pStyle w:val="Compact"/>
+              <w:jc w:val="left"/>
+            </w:pPr>
+            <w:r>
+              <w:rPr>
+                <w:b/>
+              </w:rPr>
+              <w:t xml:space="preserve">Model 2</w:t>
+            </w:r>
+          </w:p>
+        </w:tc>
+        <w:tc>
+          <w:p>
+            <w:pPr>
+              <w:pStyle w:val="Compact"/>
+              <w:jc w:val="right"/>
+            </w:pPr>
+            <w:r>
+              <w:rPr>
+                <w:b/>
+              </w:rPr>
+              <w:t xml:space="preserve"> </w:t>
+            </w:r>
+          </w:p>
+        </w:tc>
+        <w:tc>
+          <w:p>
+            <w:pPr>
+              <w:pStyle w:val="Compact"/>
+              <w:jc w:val="right"/>
+            </w:pPr>
+            <w:r>
+              <w:rPr>
+                <w:b/>
+              </w:rPr>
+              <w:t xml:space="preserve"> </w:t>
+            </w:r>
+          </w:p>
+        </w:tc>
+        <w:tc>
+          <w:p>
+            <w:pPr>
+              <w:pStyle w:val="Compact"/>
+              <w:jc w:val="right"/>
+            </w:pPr>
+            <w:r>
+              <w:rPr>
+                <w:b/>
+              </w:rPr>
+              <w:t xml:space="preserve"> </w:t>
+            </w:r>
+          </w:p>
+        </w:tc>
+        <w:tc>
+          <w:p>
+            <w:pPr>
+              <w:pStyle w:val="Compact"/>
+              <w:jc w:val="right"/>
+            </w:pPr>
+            <w:r>
+              <w:rPr>
+                <w:b/>
+              </w:rPr>
+              <w:t xml:space="preserve"> </w:t>
+            </w:r>
+          </w:p>
+        </w:tc>
+        <w:tc>
+          <w:p>
+            <w:pPr>
+              <w:pStyle w:val="Compact"/>
+              <w:jc w:val="right"/>
+            </w:pPr>
+            <w:r>
+              <w:rPr>
+                <w:b/>
+              </w:rPr>
+              <w:t xml:space="preserve"> </w:t>
+            </w:r>
+          </w:p>
+        </w:tc>
+      </w:tr>
+      <w:tr>
+        <w:tc>
+          <w:p>
+            <w:pPr>
+              <w:pStyle w:val="Compact"/>
+              <w:jc w:val="left"/>
+            </w:pPr>
+            <w:r>
+              <w:t xml:space="preserve">   wt</w:t>
+            </w:r>
+            <w:r>
+              <w:t xml:space="preserve"> </w:t>
+            </w:r>
+            <w:r>
+              <w:t xml:space="preserve">loss</w:t>
+            </w:r>
+          </w:p>
+        </w:tc>
+        <w:tc>
+          <w:p>
+            <w:pPr>
+              <w:pStyle w:val="Compact"/>
+              <w:jc w:val="right"/>
+            </w:pPr>
+            <w:r>
+              <w:t xml:space="preserve">1.00</w:t>
+            </w:r>
+            <w:r>
+              <w:t xml:space="preserve"> </w:t>
+            </w:r>
+            <w:r>
+              <w:t xml:space="preserve">(0.97,1.02)</w:t>
+            </w:r>
+          </w:p>
+        </w:tc>
+        <w:tc>
+          <w:p>
+            <w:pPr>
+              <w:pStyle w:val="Compact"/>
+              <w:jc w:val="right"/>
+            </w:pPr>
+            <w:r>
+              <w:t xml:space="preserve">0.83</w:t>
+            </w:r>
+          </w:p>
+        </w:tc>
+        <w:tc>
+          <w:p>
+            <w:pPr>
+              <w:pStyle w:val="Compact"/>
+              <w:jc w:val="right"/>
+            </w:pPr>
+            <w:r>
+              <w:t xml:space="preserve">214</w:t>
+            </w:r>
+          </w:p>
+        </w:tc>
+        <w:tc>
+          <w:p>
+            <w:pPr>
+              <w:pStyle w:val="Compact"/>
+              <w:jc w:val="right"/>
+            </w:pPr>
+            <w:r>
+              <w:t xml:space="preserve">0.83</w:t>
+            </w:r>
+          </w:p>
+        </w:tc>
+        <w:tc>
+          <w:p>
+            <w:pPr>
+              <w:pStyle w:val="Compact"/>
+              <w:jc w:val="right"/>
+            </w:pPr>
+            <w:r>
+              <w:t xml:space="preserve"> </w:t>
+            </w:r>
+          </w:p>
+        </w:tc>
+      </w:tr>
+      <w:tr>
+        <w:tc>
+          <w:p>
+            <w:pPr>
+              <w:pStyle w:val="Compact"/>
+              <w:jc w:val="left"/>
+            </w:pPr>
+            <w:r>
+              <w:t xml:space="preserve">  </w:t>
+            </w:r>
+            <w:r>
+              <w:t xml:space="preserve"> </w:t>
+            </w:r>
+            <w:r>
+              <w:t xml:space="preserve">Sex</w:t>
+            </w:r>
+          </w:p>
+        </w:tc>
+        <w:tc>
+          <w:p>
+            <w:pPr>
+              <w:pStyle w:val="Compact"/>
+              <w:jc w:val="right"/>
+            </w:pPr>
+            <w:r>
+              <w:t xml:space="preserve"> </w:t>
+            </w:r>
+          </w:p>
+        </w:tc>
+        <w:tc>
+          <w:p>
+            <w:pPr>
+              <w:pStyle w:val="Compact"/>
+              <w:jc w:val="right"/>
+            </w:pPr>
+            <w:r>
+              <w:t xml:space="preserve">&lt;0.001</w:t>
+            </w:r>
+          </w:p>
+        </w:tc>
+        <w:tc>
+          <w:p>
+            <w:pPr>
+              <w:pStyle w:val="Compact"/>
+              <w:jc w:val="right"/>
+            </w:pPr>
+            <w:r>
+              <w:t xml:space="preserve"> </w:t>
+            </w:r>
+          </w:p>
+        </w:tc>
+        <w:tc>
+          <w:p>
+            <w:pPr>
+              <w:pStyle w:val="Compact"/>
+              <w:jc w:val="right"/>
+            </w:pPr>
+            <w:r>
+              <w:t xml:space="preserve">&lt;0.001</w:t>
+            </w:r>
+          </w:p>
+        </w:tc>
+        <w:tc>
+          <w:p>
+            <w:pPr>
+              <w:pStyle w:val="Compact"/>
+              <w:jc w:val="right"/>
+            </w:pPr>
+            <w:r>
+              <w:t xml:space="preserve"> </w:t>
+            </w:r>
+          </w:p>
+        </w:tc>
+      </w:tr>
+      <w:tr>
+        <w:tc>
+          <w:p>
+            <w:pPr>
+              <w:pStyle w:val="Compact"/>
+              <w:jc w:val="left"/>
+            </w:pPr>
+            <w:r>
+              <w:t xml:space="preserve">  </w:t>
+            </w:r>
+            <w:r>
+              <w:t xml:space="preserve"> </w:t>
+            </w:r>
+            <w:r>
+              <w:t xml:space="preserve">Male</w:t>
+            </w:r>
+          </w:p>
+        </w:tc>
+        <w:tc>
+          <w:p>
+            <w:pPr>
+              <w:pStyle w:val="Compact"/>
+              <w:jc w:val="right"/>
+            </w:pPr>
+            <w:r>
+              <w:t xml:space="preserve">reference</w:t>
+            </w:r>
+          </w:p>
+        </w:tc>
+        <w:tc>
+          <w:p>
+            <w:pPr>
+              <w:pStyle w:val="Compact"/>
+              <w:jc w:val="right"/>
+            </w:pPr>
+            <w:r>
+              <w:t xml:space="preserve"> </w:t>
+            </w:r>
+          </w:p>
+        </w:tc>
+        <w:tc>
+          <w:p>
+            <w:pPr>
+              <w:pStyle w:val="Compact"/>
+              <w:jc w:val="right"/>
+            </w:pPr>
+            <w:r>
+              <w:t xml:space="preserve">138</w:t>
+            </w:r>
+          </w:p>
+        </w:tc>
+        <w:tc>
+          <w:p>
+            <w:pPr>
+              <w:pStyle w:val="Compact"/>
+              <w:jc w:val="right"/>
+            </w:pPr>
+            <w:r>
+              <w:t xml:space="preserve"> </w:t>
+            </w:r>
+          </w:p>
+        </w:tc>
+        <w:tc>
+          <w:p>
+            <w:pPr>
+              <w:pStyle w:val="Compact"/>
+              <w:jc w:val="right"/>
+            </w:pPr>
+            <w:r>
+              <w:t xml:space="preserve"> </w:t>
+            </w:r>
+          </w:p>
+        </w:tc>
+      </w:tr>
+      <w:tr>
+        <w:tc>
+          <w:p>
+            <w:pPr>
+              <w:pStyle w:val="Compact"/>
+              <w:jc w:val="left"/>
+            </w:pPr>
+            <w:r>
+              <w:t xml:space="preserve">  </w:t>
+            </w:r>
+            <w:r>
+              <w:t xml:space="preserve"> </w:t>
+            </w:r>
+            <w:r>
+              <w:t xml:space="preserve">Female</w:t>
+            </w:r>
+          </w:p>
+        </w:tc>
+        <w:tc>
+          <w:p>
+            <w:pPr>
+              <w:pStyle w:val="Compact"/>
+              <w:jc w:val="right"/>
+            </w:pPr>
+            <w:r>
+              <w:t xml:space="preserve">0.31</w:t>
+            </w:r>
+            <w:r>
+              <w:t xml:space="preserve"> </w:t>
+            </w:r>
+            <w:r>
+              <w:t xml:space="preserve">(0.16,0.58)</w:t>
+            </w:r>
+          </w:p>
+        </w:tc>
+        <w:tc>
+          <w:p>
+            <w:pPr>
+              <w:pStyle w:val="Compact"/>
+              <w:jc w:val="right"/>
+            </w:pPr>
+            <w:r>
+              <w:t xml:space="preserve"> </w:t>
+            </w:r>
+          </w:p>
+        </w:tc>
+        <w:tc>
+          <w:p>
+            <w:pPr>
+              <w:pStyle w:val="Compact"/>
+              <w:jc w:val="right"/>
+            </w:pPr>
+            <w:r>
+              <w:t xml:space="preserve">90</w:t>
+            </w:r>
+          </w:p>
+        </w:tc>
+        <w:tc>
+          <w:p>
+            <w:pPr>
+              <w:pStyle w:val="Compact"/>
+              <w:jc w:val="right"/>
+            </w:pPr>
+            <w:r>
+              <w:t xml:space="preserve"> </w:t>
+            </w:r>
+          </w:p>
+        </w:tc>
+        <w:tc>
+          <w:p>
+            <w:pPr>
+              <w:pStyle w:val="Compact"/>
+              <w:jc w:val="right"/>
+            </w:pPr>
+            <w:r>
+              <w:t xml:space="preserve"> </w:t>
+            </w:r>
+          </w:p>
+        </w:tc>
+      </w:tr>
+      <w:tr>
+        <w:tc>
+          <w:p>
+            <w:pPr>
+              <w:pStyle w:val="Compact"/>
+              <w:jc w:val="left"/>
+            </w:pPr>
+            <w:r>
+              <w:t xml:space="preserve">  </w:t>
+            </w:r>
+            <w:r>
+              <w:t xml:space="preserve"> </w:t>
+            </w:r>
+            <w:r>
+              <w:t xml:space="preserve">AgeGroup</w:t>
+            </w:r>
+          </w:p>
+        </w:tc>
+        <w:tc>
+          <w:p>
+            <w:pPr>
+              <w:pStyle w:val="Compact"/>
+              <w:jc w:val="right"/>
+            </w:pPr>
+            <w:r>
+              <w:t xml:space="preserve"> </w:t>
+            </w:r>
+          </w:p>
+        </w:tc>
+        <w:tc>
+          <w:p>
+            <w:pPr>
+              <w:pStyle w:val="Compact"/>
+              <w:jc w:val="right"/>
+            </w:pPr>
+            <w:r>
+              <w:t xml:space="preserve">0.41</w:t>
+            </w:r>
+          </w:p>
+        </w:tc>
+        <w:tc>
+          <w:p>
+            <w:pPr>
+              <w:pStyle w:val="Compact"/>
+              <w:jc w:val="right"/>
+            </w:pPr>
+            <w:r>
+              <w:t xml:space="preserve"> </w:t>
+            </w:r>
+          </w:p>
+        </w:tc>
+        <w:tc>
+          <w:p>
+            <w:pPr>
+              <w:pStyle w:val="Compact"/>
+              <w:jc w:val="right"/>
+            </w:pPr>
+            <w:r>
+              <w:t xml:space="preserve">0.83</w:t>
+            </w:r>
+          </w:p>
+        </w:tc>
+        <w:tc>
+          <w:p>
+            <w:pPr>
+              <w:pStyle w:val="Compact"/>
+              <w:jc w:val="right"/>
+            </w:pPr>
+            <w:r>
+              <w:t xml:space="preserve"> </w:t>
+            </w:r>
+          </w:p>
+        </w:tc>
+      </w:tr>
+      <w:tr>
+        <w:tc>
+          <w:p>
+            <w:pPr>
+              <w:pStyle w:val="Compact"/>
+              <w:jc w:val="left"/>
+            </w:pPr>
+            <w:r>
+              <w:t xml:space="preserve">  </w:t>
+            </w:r>
+            <w:r>
+              <w:t xml:space="preserve"> </w:t>
+            </w:r>
+            <w:r>
+              <w:t xml:space="preserve">(30,40]</w:t>
+            </w:r>
+          </w:p>
+        </w:tc>
+        <w:tc>
+          <w:p>
+            <w:pPr>
+              <w:pStyle w:val="Compact"/>
+              <w:jc w:val="right"/>
+            </w:pPr>
+            <w:r>
+              <w:t xml:space="preserve">reference</w:t>
+            </w:r>
+          </w:p>
+        </w:tc>
+        <w:tc>
+          <w:p>
+            <w:pPr>
+              <w:pStyle w:val="Compact"/>
+              <w:jc w:val="right"/>
+            </w:pPr>
+            <w:r>
+              <w:t xml:space="preserve"> </w:t>
+            </w:r>
+          </w:p>
+        </w:tc>
+        <w:tc>
+          <w:p>
+            <w:pPr>
+              <w:pStyle w:val="Compact"/>
+              <w:jc w:val="right"/>
+            </w:pPr>
+            <w:r>
+              <w:t xml:space="preserve">3</w:t>
+            </w:r>
+          </w:p>
+        </w:tc>
+        <w:tc>
+          <w:p>
+            <w:pPr>
+              <w:pStyle w:val="Compact"/>
+              <w:jc w:val="right"/>
+            </w:pPr>
+            <w:r>
+              <w:t xml:space="preserve"> </w:t>
+            </w:r>
+          </w:p>
+        </w:tc>
+        <w:tc>
+          <w:p>
+            <w:pPr>
+              <w:pStyle w:val="Compact"/>
+              <w:jc w:val="right"/>
+            </w:pPr>
+            <w:r>
+              <w:t xml:space="preserve"> </w:t>
+            </w:r>
+          </w:p>
+        </w:tc>
+      </w:tr>
+      <w:tr>
+        <w:tc>
+          <w:p>
+            <w:pPr>
+              <w:pStyle w:val="Compact"/>
+              <w:jc w:val="left"/>
+            </w:pPr>
+            <w:r>
+              <w:t xml:space="preserve">  </w:t>
+            </w:r>
+            <w:r>
+              <w:t xml:space="preserve"> </w:t>
+            </w:r>
+            <w:r>
+              <w:t xml:space="preserve">(40,50]</w:t>
+            </w:r>
+          </w:p>
+        </w:tc>
+        <w:tc>
+          <w:p>
+            <w:pPr>
+              <w:pStyle w:val="Compact"/>
+              <w:jc w:val="right"/>
+            </w:pPr>
+            <w:r>
+              <w:t xml:space="preserve">7.23</w:t>
+            </w:r>
+            <w:r>
+              <w:t xml:space="preserve"> </w:t>
+            </w:r>
+            <w:r>
+              <w:t xml:space="preserve">(0.53,98.89)</w:t>
+            </w:r>
+          </w:p>
+        </w:tc>
+        <w:tc>
+          <w:p>
+            <w:pPr>
+              <w:pStyle w:val="Compact"/>
+              <w:jc w:val="right"/>
+            </w:pPr>
+            <w:r>
+              <w:t xml:space="preserve"> </w:t>
+            </w:r>
+          </w:p>
+        </w:tc>
+        <w:tc>
+          <w:p>
+            <w:pPr>
+              <w:pStyle w:val="Compact"/>
+              <w:jc w:val="right"/>
+            </w:pPr>
+            <w:r>
+              <w:t xml:space="preserve">23</w:t>
+            </w:r>
+          </w:p>
+        </w:tc>
+        <w:tc>
+          <w:p>
+            <w:pPr>
+              <w:pStyle w:val="Compact"/>
+              <w:jc w:val="right"/>
+            </w:pPr>
+            <w:r>
+              <w:t xml:space="preserve"> </w:t>
+            </w:r>
+          </w:p>
+        </w:tc>
+        <w:tc>
+          <w:p>
+            <w:pPr>
+              <w:pStyle w:val="Compact"/>
+              <w:jc w:val="right"/>
+            </w:pPr>
+            <w:r>
+              <w:t xml:space="preserve">0.14</w:t>
+            </w:r>
+          </w:p>
+        </w:tc>
+      </w:tr>
+      <w:tr>
+        <w:tc>
+          <w:p>
+            <w:pPr>
+              <w:pStyle w:val="Compact"/>
+              <w:jc w:val="left"/>
+            </w:pPr>
+            <w:r>
+              <w:t xml:space="preserve">  </w:t>
+            </w:r>
+            <w:r>
+              <w:t xml:space="preserve"> </w:t>
+            </w:r>
+            <w:r>
+              <w:t xml:space="preserve">(50,60]</w:t>
+            </w:r>
+          </w:p>
+        </w:tc>
+        <w:tc>
+          <w:p>
+            <w:pPr>
+              <w:pStyle w:val="Compact"/>
+              <w:jc w:val="right"/>
+            </w:pPr>
+            <w:r>
+              <w:t xml:space="preserve">8.52</w:t>
+            </w:r>
+            <w:r>
+              <w:t xml:space="preserve"> </w:t>
+            </w:r>
+            <w:r>
+              <w:t xml:space="preserve">(0.68,106.08)</w:t>
+            </w:r>
+          </w:p>
+        </w:tc>
+        <w:tc>
+          <w:p>
+            <w:pPr>
+              <w:pStyle w:val="Compact"/>
+              <w:jc w:val="right"/>
+            </w:pPr>
+            <w:r>
+              <w:t xml:space="preserve"> </w:t>
+            </w:r>
+          </w:p>
+        </w:tc>
+        <w:tc>
+          <w:p>
+            <w:pPr>
+              <w:pStyle w:val="Compact"/>
+              <w:jc w:val="right"/>
+            </w:pPr>
+            <w:r>
+              <w:t xml:space="preserve">68</w:t>
+            </w:r>
+          </w:p>
+        </w:tc>
+        <w:tc>
+          <w:p>
+            <w:pPr>
+              <w:pStyle w:val="Compact"/>
+              <w:jc w:val="right"/>
+            </w:pPr>
+            <w:r>
+              <w:t xml:space="preserve"> </w:t>
+            </w:r>
+          </w:p>
+        </w:tc>
+        <w:tc>
+          <w:p>
+            <w:pPr>
+              <w:pStyle w:val="Compact"/>
+              <w:jc w:val="right"/>
+            </w:pPr>
+            <w:r>
+              <w:t xml:space="preserve">0.096</w:t>
+            </w:r>
+          </w:p>
+        </w:tc>
+      </w:tr>
+      <w:tr>
+        <w:tc>
+          <w:p>
+            <w:pPr>
+              <w:pStyle w:val="Compact"/>
+              <w:jc w:val="left"/>
+            </w:pPr>
+            <w:r>
+              <w:t xml:space="preserve">  </w:t>
+            </w:r>
+            <w:r>
+              <w:t xml:space="preserve"> </w:t>
+            </w:r>
+            <w:r>
+              <w:t xml:space="preserve">(60,70]</w:t>
+            </w:r>
+          </w:p>
+        </w:tc>
+        <w:tc>
+          <w:p>
+            <w:pPr>
+              <w:pStyle w:val="Compact"/>
+              <w:jc w:val="right"/>
+            </w:pPr>
+            <w:r>
+              <w:t xml:space="preserve">7.93</w:t>
+            </w:r>
+            <w:r>
+              <w:t xml:space="preserve"> </w:t>
+            </w:r>
+            <w:r>
+              <w:t xml:space="preserve">(0.66,95.39)</w:t>
+            </w:r>
+          </w:p>
+        </w:tc>
+        <w:tc>
+          <w:p>
+            <w:pPr>
+              <w:pStyle w:val="Compact"/>
+              <w:jc w:val="right"/>
+            </w:pPr>
+            <w:r>
+              <w:t xml:space="preserve"> </w:t>
+            </w:r>
+          </w:p>
+        </w:tc>
+        <w:tc>
+          <w:p>
+            <w:pPr>
+              <w:pStyle w:val="Compact"/>
+              <w:jc w:val="right"/>
+            </w:pPr>
+            <w:r>
+              <w:t xml:space="preserve">88</w:t>
+            </w:r>
+          </w:p>
+        </w:tc>
+        <w:tc>
+          <w:p>
+            <w:pPr>
+              <w:pStyle w:val="Compact"/>
+              <w:jc w:val="right"/>
+            </w:pPr>
+            <w:r>
+              <w:t xml:space="preserve"> </w:t>
+            </w:r>
+          </w:p>
+        </w:tc>
+        <w:tc>
+          <w:p>
+            <w:pPr>
+              <w:pStyle w:val="Compact"/>
+              <w:jc w:val="right"/>
+            </w:pPr>
+            <w:r>
+              <w:t xml:space="preserve">0.1</w:t>
+            </w:r>
+          </w:p>
+        </w:tc>
+      </w:tr>
+      <w:tr>
+        <w:tc>
+          <w:p>
+            <w:pPr>
+              <w:pStyle w:val="Compact"/>
+              <w:jc w:val="left"/>
+            </w:pPr>
+            <w:r>
+              <w:t xml:space="preserve">  </w:t>
+            </w:r>
+            <w:r>
+              <w:t xml:space="preserve"> </w:t>
+            </w:r>
+            <w:r>
+              <w:t xml:space="preserve">(70,80]</w:t>
+            </w:r>
+          </w:p>
+        </w:tc>
+        <w:tc>
+          <w:p>
+            <w:pPr>
+              <w:pStyle w:val="Compact"/>
+              <w:jc w:val="right"/>
+            </w:pPr>
+            <w:r>
+              <w:t xml:space="preserve">14.77</w:t>
+            </w:r>
+            <w:r>
+              <w:t xml:space="preserve"> </w:t>
+            </w:r>
+            <w:r>
+              <w:t xml:space="preserve">(1.13,192.73)</w:t>
+            </w:r>
+          </w:p>
+        </w:tc>
+        <w:tc>
+          <w:p>
+            <w:pPr>
+              <w:pStyle w:val="Compact"/>
+              <w:jc w:val="right"/>
+            </w:pPr>
+            <w:r>
+              <w:t xml:space="preserve"> </w:t>
+            </w:r>
+          </w:p>
+        </w:tc>
+        <w:tc>
+          <w:p>
+            <w:pPr>
+              <w:pStyle w:val="Compact"/>
+              <w:jc w:val="right"/>
+            </w:pPr>
+            <w:r>
+              <w:t xml:space="preserve">44</w:t>
+            </w:r>
+          </w:p>
+        </w:tc>
+        <w:tc>
+          <w:p>
+            <w:pPr>
+              <w:pStyle w:val="Compact"/>
+              <w:jc w:val="right"/>
+            </w:pPr>
+            <w:r>
+              <w:t xml:space="preserve"> </w:t>
+            </w:r>
+          </w:p>
+        </w:tc>
+        <w:tc>
+          <w:p>
+            <w:pPr>
+              <w:pStyle w:val="Compact"/>
+              <w:jc w:val="right"/>
+            </w:pPr>
+            <w:r>
+              <w:t xml:space="preserve">0.04</w:t>
+            </w:r>
+          </w:p>
+        </w:tc>
+      </w:tr>
+      <w:tr>
+        <w:tc>
+          <w:p>
+            <w:pPr>
+              <w:pStyle w:val="Compact"/>
+              <w:jc w:val="left"/>
+            </w:pPr>
+            <w:r>
+              <w:t xml:space="preserve">  </w:t>
+            </w:r>
+            <w:r>
+              <w:t xml:space="preserve"> </w:t>
+            </w:r>
+            <w:r>
+              <w:t xml:space="preserve">(80,90]</w:t>
+            </w:r>
+          </w:p>
+        </w:tc>
+        <w:tc>
+          <w:p>
+            <w:pPr>
+              <w:pStyle w:val="Compact"/>
+              <w:jc w:val="right"/>
+            </w:pPr>
+            <w:r>
+              <w:t xml:space="preserve">1.2e+07</w:t>
+            </w:r>
+            <w:r>
+              <w:t xml:space="preserve"> </w:t>
+            </w:r>
+            <w:r>
+              <w:t xml:space="preserve">(0e+00,Inf)</w:t>
+            </w:r>
+          </w:p>
+        </w:tc>
+        <w:tc>
+          <w:p>
+            <w:pPr>
+              <w:pStyle w:val="Compact"/>
+              <w:jc w:val="right"/>
+            </w:pPr>
+            <w:r>
+              <w:t xml:space="preserve"> </w:t>
+            </w:r>
+          </w:p>
+        </w:tc>
+        <w:tc>
+          <w:p>
+            <w:pPr>
+              <w:pStyle w:val="Compact"/>
+              <w:jc w:val="right"/>
+            </w:pPr>
+            <w:r>
+              <w:t xml:space="preserve">2</w:t>
+            </w:r>
+          </w:p>
+        </w:tc>
+        <w:tc>
+          <w:p>
+            <w:pPr>
+              <w:pStyle w:val="Compact"/>
+              <w:jc w:val="right"/>
+            </w:pPr>
+            <w:r>
+              <w:t xml:space="preserve"> </w:t>
+            </w:r>
+          </w:p>
+        </w:tc>
+        <w:tc>
+          <w:p>
+            <w:pPr>
+              <w:pStyle w:val="Compact"/>
+              <w:jc w:val="right"/>
+            </w:pPr>
+            <w:r>
+              <w:t xml:space="preserve">0.99</w:t>
+            </w:r>
+          </w:p>
+        </w:tc>
+      </w:tr>
+    </w:tbl>
+    <w:p>
+      <w:r>
+        <w:br w:type="page"/>
+      </w:r>
+    </w:p>
     <w:bookmarkEnd w:id="32"/>
-    <w:bookmarkStart w:id="38" w:name="references"/>
+    <w:bookmarkEnd w:id="33"/>
+    <w:bookmarkStart w:id="39" w:name="references"/>
     <w:p>
       <w:pPr>
         <w:pStyle w:val="Heading1"/>
@@ -7231,8 +8766,8 @@
         <w:t xml:space="preserve">References</w:t>
       </w:r>
     </w:p>
-    <w:bookmarkStart w:id="37" w:name="refs"/>
-    <w:bookmarkStart w:id="34" w:name="ref-R-reportRx"/>
+    <w:bookmarkStart w:id="38" w:name="refs"/>
+    <w:bookmarkStart w:id="35" w:name="ref-R-reportRx"/>
     <w:p>
       <w:pPr>
         <w:pStyle w:val="Bibliography"/>
@@ -7255,7 +8790,7 @@
       <w:r>
         <w:t xml:space="preserve"> </w:t>
       </w:r>
-      <w:hyperlink r:id="rId33">
+      <w:hyperlink r:id="rId34">
         <w:r>
           <w:rPr>
             <w:rStyle w:val="Hyperlink"/>
@@ -7267,8 +8802,8 @@
         <w:t xml:space="preserve">.</w:t>
       </w:r>
     </w:p>
-    <w:bookmarkEnd w:id="34"/>
-    <w:bookmarkStart w:id="36" w:name="ref-R-base"/>
+    <w:bookmarkEnd w:id="35"/>
+    <w:bookmarkStart w:id="37" w:name="ref-R-base"/>
     <w:p>
       <w:pPr>
         <w:pStyle w:val="Bibliography"/>
@@ -7291,7 +8826,7 @@
       <w:r>
         <w:t xml:space="preserve"> </w:t>
       </w:r>
-      <w:hyperlink r:id="rId35">
+      <w:hyperlink r:id="rId36">
         <w:r>
           <w:rPr>
             <w:rStyle w:val="Hyperlink"/>
@@ -7303,8 +8838,8 @@
         <w:t xml:space="preserve">.</w:t>
       </w:r>
     </w:p>
-    <w:bookmarkEnd w:id="36"/>
     <w:bookmarkEnd w:id="37"/>
+    <w:bookmarkEnd w:id="38"/>
     <w:p>
       <w:pPr>
         <w:pStyle w:val="BodyText"/>
@@ -7315,8 +8850,8 @@
         <w:br w:type="page"/>
       </w:r>
     </w:p>
-    <w:bookmarkEnd w:id="38"/>
-    <w:bookmarkStart w:id="41" w:name="appendix"/>
+    <w:bookmarkEnd w:id="39"/>
+    <w:bookmarkStart w:id="42" w:name="appendix"/>
     <w:p>
       <w:pPr>
         <w:pStyle w:val="Heading1"/>
@@ -7342,7 +8877,7 @@
         <w:t xml:space="preserve">Other results can go here.</w:t>
       </w:r>
     </w:p>
-    <w:bookmarkStart w:id="39" w:name="test-crr"/>
+    <w:bookmarkStart w:id="40" w:name="test-crr"/>
     <w:p>
       <w:pPr>
         <w:pStyle w:val="Heading3"/>
@@ -7981,8 +9516,8 @@
         </w:tc>
       </w:tr>
     </w:tbl>
-    <w:bookmarkEnd w:id="39"/>
-    <w:bookmarkStart w:id="40" w:name="test-boxcox"/>
+    <w:bookmarkEnd w:id="40"/>
+    <w:bookmarkStart w:id="41" w:name="test-boxcox"/>
     <w:p>
       <w:pPr>
         <w:pStyle w:val="Heading3"/>
@@ -8217,8 +9752,8 @@
         </w:tc>
       </w:tr>
     </w:tbl>
-    <w:bookmarkEnd w:id="40"/>
     <w:bookmarkEnd w:id="41"/>
+    <w:bookmarkEnd w:id="42"/>
     <w:sectPr>
       <w:headerReference w:type="even" r:id="rId11"/>
       <w:headerReference w:type="default" r:id="rId10"/>

</xml_diff>

<commit_message>
Bug fix to rm_uv_mv to allow for levels to be duplicated across different covariates TO DO: Add additional testing
</commit_message>
<xml_diff>
--- a/test_reportRx_functions.docx
+++ b/test_reportRx_functions.docx
@@ -21,19 +21,19 @@
         <w:pStyle w:val="Date"/>
       </w:pPr>
       <w:r>
-        <w:t xml:space="preserve">29</w:t>
+        <w:t xml:space="preserve">03</w:t>
       </w:r>
       <w:r>
         <w:t xml:space="preserve"> </w:t>
       </w:r>
       <w:r>
-        <w:t xml:space="preserve">December,</w:t>
+        <w:t xml:space="preserve">February,</w:t>
       </w:r>
       <w:r>
         <w:t xml:space="preserve"> </w:t>
       </w:r>
       <w:r>
-        <w:t xml:space="preserve">2021</w:t>
+        <w:t xml:space="preserve">2022</w:t>
       </w:r>
     </w:p>
     <w:sdt>
@@ -9021,7 +9021,7 @@
         <w:t xml:space="preserve"> </w:t>
       </w:r>
       <w:r>
-        <w:t xml:space="preserve">function in a loop, you need to use this structure: Unfortunately, this produces a NULL after each table, which is on the todo list!</w:t>
+        <w:t xml:space="preserve">function in a loop, you need to use this structure: Unfortunately, this produces a NULL after each table. I haven’t figured out how to fix this yet, but it is on the todo list!</w:t>
       </w:r>
     </w:p>
     <w:p>
@@ -14036,7 +14036,7 @@
               <w:jc w:val="right"/>
             </w:pPr>
             <w:r>
-              <w:t xml:space="preserve">reference</w:t>
+              <w:t xml:space="preserve">Reference</w:t>
             </w:r>
           </w:p>
         </w:tc>
@@ -14159,7 +14159,7 @@
               <w:jc w:val="right"/>
             </w:pPr>
             <w:r>
-              <w:t xml:space="preserve">reference</w:t>
+              <w:t xml:space="preserve">Reference</w:t>
             </w:r>
           </w:p>
         </w:tc>
@@ -14513,7 +14513,7 @@
               <w:jc w:val="right"/>
             </w:pPr>
             <w:r>
-              <w:t xml:space="preserve">reference</w:t>
+              <w:t xml:space="preserve">Reference</w:t>
             </w:r>
           </w:p>
         </w:tc>
@@ -14702,7 +14702,7 @@
               <w:jc w:val="right"/>
             </w:pPr>
             <w:r>
-              <w:t xml:space="preserve">reference</w:t>
+              <w:t xml:space="preserve">Reference</w:t>
             </w:r>
           </w:p>
         </w:tc>
@@ -15359,7 +15359,7 @@
               <w:jc w:val="right"/>
             </w:pPr>
             <w:r>
-              <w:t xml:space="preserve">reference</w:t>
+              <w:t xml:space="preserve">Reference</w:t>
             </w:r>
           </w:p>
         </w:tc>
@@ -15548,7 +15548,7 @@
               <w:jc w:val="right"/>
             </w:pPr>
             <w:r>
-              <w:t xml:space="preserve">reference</w:t>
+              <w:t xml:space="preserve">Reference</w:t>
             </w:r>
           </w:p>
         </w:tc>
@@ -16141,7 +16141,7 @@
               <w:jc w:val="right"/>
             </w:pPr>
             <w:r>
-              <w:t xml:space="preserve">reference</w:t>
+              <w:t xml:space="preserve">Reference</w:t>
             </w:r>
           </w:p>
         </w:tc>
@@ -16378,7 +16378,7 @@
               <w:jc w:val="right"/>
             </w:pPr>
             <w:r>
-              <w:t xml:space="preserve">reference</w:t>
+              <w:t xml:space="preserve">Reference</w:t>
             </w:r>
           </w:p>
         </w:tc>
@@ -16574,7 +16574,7 @@
               <w:jc w:val="right"/>
             </w:pPr>
             <w:r>
-              <w:t xml:space="preserve">reference</w:t>
+              <w:t xml:space="preserve">Reference</w:t>
             </w:r>
           </w:p>
         </w:tc>
@@ -16852,7 +16852,7 @@
               <w:jc w:val="right"/>
             </w:pPr>
             <w:r>
-              <w:t xml:space="preserve">reference</w:t>
+              <w:t xml:space="preserve">Reference</w:t>
             </w:r>
           </w:p>
         </w:tc>
@@ -17106,7 +17106,7 @@
               <w:jc w:val="right"/>
             </w:pPr>
             <w:r>
-              <w:t xml:space="preserve">reference</w:t>
+              <w:t xml:space="preserve">Reference</w:t>
             </w:r>
           </w:p>
         </w:tc>
@@ -17223,7 +17223,7 @@
               <w:jc w:val="right"/>
             </w:pPr>
             <w:r>
-              <w:t xml:space="preserve">reference</w:t>
+              <w:t xml:space="preserve">Reference</w:t>
             </w:r>
           </w:p>
         </w:tc>
@@ -17579,7 +17579,7 @@
               <w:jc w:val="right"/>
             </w:pPr>
             <w:r>
-              <w:t xml:space="preserve">reference</w:t>
+              <w:t xml:space="preserve">Reference</w:t>
             </w:r>
           </w:p>
         </w:tc>
@@ -18164,7 +18164,7 @@
               <w:jc w:val="right"/>
             </w:pPr>
             <w:r>
-              <w:t xml:space="preserve">reference</w:t>
+              <w:t xml:space="preserve">Reference</w:t>
             </w:r>
           </w:p>
         </w:tc>
@@ -18726,7 +18726,7 @@
               <w:jc w:val="right"/>
             </w:pPr>
             <w:r>
-              <w:t xml:space="preserve">reference</w:t>
+              <w:t xml:space="preserve">Reference</w:t>
             </w:r>
           </w:p>
         </w:tc>
@@ -18952,7 +18952,7 @@
               <w:jc w:val="right"/>
             </w:pPr>
             <w:r>
-              <w:t xml:space="preserve">reference</w:t>
+              <w:t xml:space="preserve">Reference</w:t>
             </w:r>
           </w:p>
         </w:tc>
@@ -19236,7 +19236,7 @@
               <w:jc w:val="right"/>
             </w:pPr>
             <w:r>
-              <w:t xml:space="preserve">reference</w:t>
+              <w:t xml:space="preserve">Reference</w:t>
             </w:r>
           </w:p>
         </w:tc>
@@ -19523,7 +19523,7 @@
               <w:jc w:val="right"/>
             </w:pPr>
             <w:r>
-              <w:t xml:space="preserve">reference</w:t>
+              <w:t xml:space="preserve">Reference</w:t>
             </w:r>
           </w:p>
         </w:tc>
@@ -19796,7 +19796,7 @@
               <w:jc w:val="right"/>
             </w:pPr>
             <w:r>
-              <w:t xml:space="preserve">reference</w:t>
+              <w:t xml:space="preserve">Reference</w:t>
             </w:r>
           </w:p>
         </w:tc>
@@ -20138,7 +20138,7 @@
               <w:jc w:val="right"/>
             </w:pPr>
             <w:r>
-              <w:t xml:space="preserve">reference</w:t>
+              <w:t xml:space="preserve">Reference</w:t>
             </w:r>
           </w:p>
         </w:tc>
@@ -20263,170 +20263,6 @@
       </w:r>
       <w:r>
         <w:t xml:space="preserve">Test crr</w:t>
-      </w:r>
-    </w:p>
-    <w:p>
-      <w:pPr>
-        <w:pStyle w:val="SourceCode"/>
-      </w:pPr>
-      <w:r>
-        <w:rPr>
-          <w:rStyle w:val="VerbatimChar"/>
-        </w:rPr>
-        <w:t xml:space="preserve">## Competing Risks Regression</w:t>
-      </w:r>
-      <w:r>
-        <w:br/>
-      </w:r>
-      <w:r>
-        <w:rPr>
-          <w:rStyle w:val="VerbatimChar"/>
-        </w:rPr>
-        <w:t xml:space="preserve">## </w:t>
-      </w:r>
-      <w:r>
-        <w:br/>
-      </w:r>
-      <w:r>
-        <w:rPr>
-          <w:rStyle w:val="VerbatimChar"/>
-        </w:rPr>
-        <w:t xml:space="preserve">## Call:</w:t>
-      </w:r>
-      <w:r>
-        <w:br/>
-      </w:r>
-      <w:r>
-        <w:rPr>
-          <w:rStyle w:val="VerbatimChar"/>
-        </w:rPr>
-        <w:t xml:space="preserve">## "~ x1 + x2 + x3"</w:t>
-      </w:r>
-      <w:r>
-        <w:br/>
-      </w:r>
-      <w:r>
-        <w:rPr>
-          <w:rStyle w:val="VerbatimChar"/>
-        </w:rPr>
-        <w:t xml:space="preserve">## </w:t>
-      </w:r>
-      <w:r>
-        <w:br/>
-      </w:r>
-      <w:r>
-        <w:rPr>
-          <w:rStyle w:val="VerbatimChar"/>
-        </w:rPr>
-        <w:t xml:space="preserve">##       coef exp(coef) se(coef)      z p-value</w:t>
-      </w:r>
-      <w:r>
-        <w:br/>
-      </w:r>
-      <w:r>
-        <w:rPr>
-          <w:rStyle w:val="VerbatimChar"/>
-        </w:rPr>
-        <w:t xml:space="preserve">## x1  0.2668     1.306    0.421  0.633    0.53</w:t>
-      </w:r>
-      <w:r>
-        <w:br/>
-      </w:r>
-      <w:r>
-        <w:rPr>
-          <w:rStyle w:val="VerbatimChar"/>
-        </w:rPr>
-        <w:t xml:space="preserve">## x2 -0.0557     0.946    0.381 -0.146    0.88</w:t>
-      </w:r>
-      <w:r>
-        <w:br/>
-      </w:r>
-      <w:r>
-        <w:rPr>
-          <w:rStyle w:val="VerbatimChar"/>
-        </w:rPr>
-        <w:t xml:space="preserve">## x3  0.2805     1.324    0.381  0.736    0.46</w:t>
-      </w:r>
-      <w:r>
-        <w:br/>
-      </w:r>
-      <w:r>
-        <w:rPr>
-          <w:rStyle w:val="VerbatimChar"/>
-        </w:rPr>
-        <w:t xml:space="preserve">## </w:t>
-      </w:r>
-      <w:r>
-        <w:br/>
-      </w:r>
-      <w:r>
-        <w:rPr>
-          <w:rStyle w:val="VerbatimChar"/>
-        </w:rPr>
-        <w:t xml:space="preserve">##    exp(coef) exp(-coef)  2.5% 97.5%</w:t>
-      </w:r>
-      <w:r>
-        <w:br/>
-      </w:r>
-      <w:r>
-        <w:rPr>
-          <w:rStyle w:val="VerbatimChar"/>
-        </w:rPr>
-        <w:t xml:space="preserve">## x1     1.306      0.766 0.572  2.98</w:t>
-      </w:r>
-      <w:r>
-        <w:br/>
-      </w:r>
-      <w:r>
-        <w:rPr>
-          <w:rStyle w:val="VerbatimChar"/>
-        </w:rPr>
-        <w:t xml:space="preserve">## x2     0.946      1.057 0.448  2.00</w:t>
-      </w:r>
-      <w:r>
-        <w:br/>
-      </w:r>
-      <w:r>
-        <w:rPr>
-          <w:rStyle w:val="VerbatimChar"/>
-        </w:rPr>
-        <w:t xml:space="preserve">## x3     1.324      0.755 0.627  2.79</w:t>
-      </w:r>
-      <w:r>
-        <w:br/>
-      </w:r>
-      <w:r>
-        <w:rPr>
-          <w:rStyle w:val="VerbatimChar"/>
-        </w:rPr>
-        <w:t xml:space="preserve">## </w:t>
-      </w:r>
-      <w:r>
-        <w:br/>
-      </w:r>
-      <w:r>
-        <w:rPr>
-          <w:rStyle w:val="VerbatimChar"/>
-        </w:rPr>
-        <w:t xml:space="preserve">## Num. cases = 200</w:t>
-      </w:r>
-      <w:r>
-        <w:br/>
-      </w:r>
-      <w:r>
-        <w:rPr>
-          <w:rStyle w:val="VerbatimChar"/>
-        </w:rPr>
-        <w:t xml:space="preserve">## Pseudo Log-likelihood = -320 </w:t>
-      </w:r>
-      <w:r>
-        <w:br/>
-      </w:r>
-      <w:r>
-        <w:rPr>
-          <w:rStyle w:val="VerbatimChar"/>
-        </w:rPr>
-        <w:t xml:space="preserve">## Pseudo likelihood ratio test = 1.02  on 3 df,</w:t>
       </w:r>
     </w:p>
     <w:tbl>
@@ -20666,684 +20502,6 @@
             </w:pPr>
             <w:r>
               <w:t xml:space="preserve">200</w:t>
-            </w:r>
-          </w:p>
-        </w:tc>
-      </w:tr>
-    </w:tbl>
-    <w:p/>
-    <w:tbl>
-      <w:tblPr>
-        <w:tblStyle w:val="Table"/>
-        <w:tblW w:type="pct" w:w="2986.111111111111"/>
-        <w:tblLook w:firstRow="1" w:lastRow="0" w:firstColumn="0" w:lastColumn="0" w:noHBand="0" w:noVBand="0"/>
-      </w:tblPr>
-      <w:tblGrid>
-        <w:gridCol w:w="1320"/>
-        <w:gridCol w:w="1540"/>
-        <w:gridCol w:w="1870"/>
-      </w:tblGrid>
-      <w:tr>
-        <w:trPr>
-          <w:cnfStyle w:firstRow="1"/>
-        </w:trPr>
-        <w:tc>
-          <w:tcPr>
-            <w:tcBorders>
-              <w:bottom w:val="single"/>
-            </w:tcBorders>
-            <w:vAlign w:val="bottom"/>
-          </w:tcPr>
-          <w:p>
-            <w:pPr>
-              <w:pStyle w:val="Compact"/>
-              <w:jc w:val="left"/>
-            </w:pPr>
-            <w:r>
-              <w:t xml:space="preserve">Covariate</w:t>
-            </w:r>
-          </w:p>
-        </w:tc>
-        <w:tc>
-          <w:tcPr>
-            <w:tcBorders>
-              <w:bottom w:val="single"/>
-            </w:tcBorders>
-            <w:vAlign w:val="bottom"/>
-          </w:tcPr>
-          <w:p>
-            <w:pPr>
-              <w:pStyle w:val="Compact"/>
-              <w:jc w:val="right"/>
-            </w:pPr>
-            <w:r>
-              <w:t xml:space="preserve">HR(95%CI)</w:t>
-            </w:r>
-          </w:p>
-        </w:tc>
-        <w:tc>
-          <w:tcPr>
-            <w:tcBorders>
-              <w:bottom w:val="single"/>
-            </w:tcBorders>
-            <w:vAlign w:val="bottom"/>
-          </w:tcPr>
-          <w:p>
-            <w:pPr>
-              <w:pStyle w:val="Compact"/>
-              <w:jc w:val="right"/>
-            </w:pPr>
-            <w:r>
-              <w:t xml:space="preserve">Global p-value</w:t>
-            </w:r>
-          </w:p>
-        </w:tc>
-      </w:tr>
-      <w:tr>
-        <w:tc>
-          <w:p>
-            <w:pPr>
-              <w:pStyle w:val="Compact"/>
-              <w:jc w:val="left"/>
-            </w:pPr>
-            <w:r>
-              <w:t xml:space="preserve">x1</w:t>
-            </w:r>
-          </w:p>
-        </w:tc>
-        <w:tc>
-          <w:p>
-            <w:pPr>
-              <w:pStyle w:val="Compact"/>
-              <w:jc w:val="right"/>
-            </w:pPr>
-            <w:r>
-              <w:t xml:space="preserve">1.31</w:t>
-            </w:r>
-            <w:r>
-              <w:t xml:space="preserve"> </w:t>
-            </w:r>
-            <w:r>
-              <w:t xml:space="preserve">(0.57,2.98)</w:t>
-            </w:r>
-          </w:p>
-        </w:tc>
-        <w:tc>
-          <w:p>
-            <w:pPr>
-              <w:pStyle w:val="Compact"/>
-              <w:jc w:val="right"/>
-            </w:pPr>
-            <w:r>
-              <w:t xml:space="preserve">0.53</w:t>
-            </w:r>
-          </w:p>
-        </w:tc>
-      </w:tr>
-      <w:tr>
-        <w:tc>
-          <w:p>
-            <w:pPr>
-              <w:pStyle w:val="Compact"/>
-              <w:jc w:val="left"/>
-            </w:pPr>
-            <w:r>
-              <w:t xml:space="preserve">x2</w:t>
-            </w:r>
-          </w:p>
-        </w:tc>
-        <w:tc>
-          <w:p>
-            <w:pPr>
-              <w:pStyle w:val="Compact"/>
-              <w:jc w:val="right"/>
-            </w:pPr>
-            <w:r>
-              <w:t xml:space="preserve">0.95</w:t>
-            </w:r>
-            <w:r>
-              <w:t xml:space="preserve"> </w:t>
-            </w:r>
-            <w:r>
-              <w:t xml:space="preserve">(0.45,2.00)</w:t>
-            </w:r>
-          </w:p>
-        </w:tc>
-        <w:tc>
-          <w:p>
-            <w:pPr>
-              <w:pStyle w:val="Compact"/>
-              <w:jc w:val="right"/>
-            </w:pPr>
-            <w:r>
-              <w:t xml:space="preserve">0.88</w:t>
-            </w:r>
-          </w:p>
-        </w:tc>
-      </w:tr>
-      <w:tr>
-        <w:tc>
-          <w:p>
-            <w:pPr>
-              <w:pStyle w:val="Compact"/>
-              <w:jc w:val="left"/>
-            </w:pPr>
-            <w:r>
-              <w:t xml:space="preserve">x3</w:t>
-            </w:r>
-          </w:p>
-        </w:tc>
-        <w:tc>
-          <w:p>
-            <w:pPr>
-              <w:pStyle w:val="Compact"/>
-              <w:jc w:val="right"/>
-            </w:pPr>
-            <w:r>
-              <w:t xml:space="preserve">1.32</w:t>
-            </w:r>
-            <w:r>
-              <w:t xml:space="preserve"> </w:t>
-            </w:r>
-            <w:r>
-              <w:t xml:space="preserve">(0.63,2.79)</w:t>
-            </w:r>
-          </w:p>
-        </w:tc>
-        <w:tc>
-          <w:p>
-            <w:pPr>
-              <w:pStyle w:val="Compact"/>
-              <w:jc w:val="right"/>
-            </w:pPr>
-            <w:r>
-              <w:t xml:space="preserve">0.46</w:t>
-            </w:r>
-          </w:p>
-        </w:tc>
-      </w:tr>
-    </w:tbl>
-    <w:p/>
-    <w:tbl>
-      <w:tblPr>
-        <w:tblStyle w:val="Table"/>
-        <w:tblW w:type="pct" w:w="3402.777777777778"/>
-        <w:tblLook w:firstRow="1" w:lastRow="0" w:firstColumn="0" w:lastColumn="0" w:noHBand="0" w:noVBand="0"/>
-      </w:tblPr>
-      <w:tblGrid>
-        <w:gridCol w:w="1320"/>
-        <w:gridCol w:w="1540"/>
-        <w:gridCol w:w="1870"/>
-        <w:gridCol w:w="660"/>
-      </w:tblGrid>
-      <w:tr>
-        <w:trPr>
-          <w:cnfStyle w:firstRow="1"/>
-        </w:trPr>
-        <w:tc>
-          <w:tcPr>
-            <w:tcBorders>
-              <w:bottom w:val="single"/>
-            </w:tcBorders>
-            <w:vAlign w:val="bottom"/>
-          </w:tcPr>
-          <w:p>
-            <w:pPr>
-              <w:pStyle w:val="Compact"/>
-              <w:jc w:val="left"/>
-            </w:pPr>
-            <w:r>
-              <w:t xml:space="preserve">Covariate</w:t>
-            </w:r>
-          </w:p>
-        </w:tc>
-        <w:tc>
-          <w:tcPr>
-            <w:tcBorders>
-              <w:bottom w:val="single"/>
-            </w:tcBorders>
-            <w:vAlign w:val="bottom"/>
-          </w:tcPr>
-          <w:p>
-            <w:pPr>
-              <w:pStyle w:val="Compact"/>
-              <w:jc w:val="right"/>
-            </w:pPr>
-            <w:r>
-              <w:t xml:space="preserve">HR(95%CI)</w:t>
-            </w:r>
-          </w:p>
-        </w:tc>
-        <w:tc>
-          <w:tcPr>
-            <w:tcBorders>
-              <w:bottom w:val="single"/>
-            </w:tcBorders>
-            <w:vAlign w:val="bottom"/>
-          </w:tcPr>
-          <w:p>
-            <w:pPr>
-              <w:pStyle w:val="Compact"/>
-              <w:jc w:val="right"/>
-            </w:pPr>
-            <w:r>
-              <w:t xml:space="preserve">Global p-value</w:t>
-            </w:r>
-          </w:p>
-        </w:tc>
-        <w:tc>
-          <w:tcPr>
-            <w:tcBorders>
-              <w:bottom w:val="single"/>
-            </w:tcBorders>
-            <w:vAlign w:val="bottom"/>
-          </w:tcPr>
-          <w:p>
-            <w:pPr>
-              <w:pStyle w:val="Compact"/>
-              <w:jc w:val="right"/>
-            </w:pPr>
-            <w:r>
-              <w:t xml:space="preserve">N</w:t>
-            </w:r>
-          </w:p>
-        </w:tc>
-      </w:tr>
-      <w:tr>
-        <w:tc>
-          <w:p>
-            <w:pPr>
-              <w:pStyle w:val="Compact"/>
-              <w:jc w:val="left"/>
-            </w:pPr>
-            <w:r>
-              <w:t xml:space="preserve">x1</w:t>
-            </w:r>
-          </w:p>
-        </w:tc>
-        <w:tc>
-          <w:p>
-            <w:pPr>
-              <w:pStyle w:val="Compact"/>
-              <w:jc w:val="right"/>
-            </w:pPr>
-            <w:r>
-              <w:t xml:space="preserve">1.64</w:t>
-            </w:r>
-            <w:r>
-              <w:t xml:space="preserve"> </w:t>
-            </w:r>
-            <w:r>
-              <w:t xml:space="preserve">(0.67,3.99)</w:t>
-            </w:r>
-          </w:p>
-        </w:tc>
-        <w:tc>
-          <w:p>
-            <w:pPr>
-              <w:pStyle w:val="Compact"/>
-              <w:jc w:val="right"/>
-            </w:pPr>
-            <w:r>
-              <w:t xml:space="preserve">0.28</w:t>
-            </w:r>
-          </w:p>
-        </w:tc>
-        <w:tc>
-          <w:p>
-            <w:pPr>
-              <w:pStyle w:val="Compact"/>
-              <w:jc w:val="right"/>
-            </w:pPr>
-            <w:r>
-              <w:t xml:space="preserve">185</w:t>
-            </w:r>
-          </w:p>
-        </w:tc>
-      </w:tr>
-      <w:tr>
-        <w:tc>
-          <w:p>
-            <w:pPr>
-              <w:pStyle w:val="Compact"/>
-              <w:jc w:val="left"/>
-            </w:pPr>
-            <w:r>
-              <w:t xml:space="preserve">x2</w:t>
-            </w:r>
-          </w:p>
-        </w:tc>
-        <w:tc>
-          <w:p>
-            <w:pPr>
-              <w:pStyle w:val="Compact"/>
-              <w:jc w:val="right"/>
-            </w:pPr>
-            <w:r>
-              <w:t xml:space="preserve">0.97</w:t>
-            </w:r>
-            <w:r>
-              <w:t xml:space="preserve"> </w:t>
-            </w:r>
-            <w:r>
-              <w:t xml:space="preserve">(0.46,2.03)</w:t>
-            </w:r>
-          </w:p>
-        </w:tc>
-        <w:tc>
-          <w:p>
-            <w:pPr>
-              <w:pStyle w:val="Compact"/>
-              <w:jc w:val="right"/>
-            </w:pPr>
-            <w:r>
-              <w:t xml:space="preserve">0.93</w:t>
-            </w:r>
-          </w:p>
-        </w:tc>
-        <w:tc>
-          <w:p>
-            <w:pPr>
-              <w:pStyle w:val="Compact"/>
-              <w:jc w:val="right"/>
-            </w:pPr>
-            <w:r>
-              <w:t xml:space="preserve">185</w:t>
-            </w:r>
-          </w:p>
-        </w:tc>
-      </w:tr>
-      <w:tr>
-        <w:tc>
-          <w:p>
-            <w:pPr>
-              <w:pStyle w:val="Compact"/>
-              <w:jc w:val="left"/>
-            </w:pPr>
-            <w:r>
-              <w:t xml:space="preserve">x3</w:t>
-            </w:r>
-          </w:p>
-        </w:tc>
-        <w:tc>
-          <w:p>
-            <w:pPr>
-              <w:pStyle w:val="Compact"/>
-              <w:jc w:val="right"/>
-            </w:pPr>
-            <w:r>
-              <w:t xml:space="preserve">1.31</w:t>
-            </w:r>
-            <w:r>
-              <w:t xml:space="preserve"> </w:t>
-            </w:r>
-            <w:r>
-              <w:t xml:space="preserve">(0.61,2.82)</w:t>
-            </w:r>
-          </w:p>
-        </w:tc>
-        <w:tc>
-          <w:p>
-            <w:pPr>
-              <w:pStyle w:val="Compact"/>
-              <w:jc w:val="right"/>
-            </w:pPr>
-            <w:r>
-              <w:t xml:space="preserve">0.49</w:t>
-            </w:r>
-          </w:p>
-        </w:tc>
-        <w:tc>
-          <w:p>
-            <w:pPr>
-              <w:pStyle w:val="Compact"/>
-              <w:jc w:val="right"/>
-            </w:pPr>
-            <w:r>
-              <w:t xml:space="preserve">185</w:t>
-            </w:r>
-          </w:p>
-        </w:tc>
-      </w:tr>
-    </w:tbl>
-    <w:p/>
-    <w:tbl>
-      <w:tblPr>
-        <w:tblStyle w:val="Table"/>
-        <w:tblW w:type="pct" w:w="3402.777777777778"/>
-        <w:tblLook w:firstRow="1" w:lastRow="0" w:firstColumn="0" w:lastColumn="0" w:noHBand="0" w:noVBand="0"/>
-      </w:tblPr>
-      <w:tblGrid>
-        <w:gridCol w:w="1320"/>
-        <w:gridCol w:w="1540"/>
-        <w:gridCol w:w="1870"/>
-        <w:gridCol w:w="660"/>
-      </w:tblGrid>
-      <w:tr>
-        <w:trPr>
-          <w:cnfStyle w:firstRow="1"/>
-        </w:trPr>
-        <w:tc>
-          <w:tcPr>
-            <w:tcBorders>
-              <w:bottom w:val="single"/>
-            </w:tcBorders>
-            <w:vAlign w:val="bottom"/>
-          </w:tcPr>
-          <w:p>
-            <w:pPr>
-              <w:pStyle w:val="Compact"/>
-              <w:jc w:val="left"/>
-            </w:pPr>
-            <w:r>
-              <w:t xml:space="preserve">Covariate</w:t>
-            </w:r>
-          </w:p>
-        </w:tc>
-        <w:tc>
-          <w:tcPr>
-            <w:tcBorders>
-              <w:bottom w:val="single"/>
-            </w:tcBorders>
-            <w:vAlign w:val="bottom"/>
-          </w:tcPr>
-          <w:p>
-            <w:pPr>
-              <w:pStyle w:val="Compact"/>
-              <w:jc w:val="right"/>
-            </w:pPr>
-            <w:r>
-              <w:t xml:space="preserve">HR(95%CI)</w:t>
-            </w:r>
-          </w:p>
-        </w:tc>
-        <w:tc>
-          <w:tcPr>
-            <w:tcBorders>
-              <w:bottom w:val="single"/>
-            </w:tcBorders>
-            <w:vAlign w:val="bottom"/>
-          </w:tcPr>
-          <w:p>
-            <w:pPr>
-              <w:pStyle w:val="Compact"/>
-              <w:jc w:val="right"/>
-            </w:pPr>
-            <w:r>
-              <w:t xml:space="preserve">Global p-value</w:t>
-            </w:r>
-          </w:p>
-        </w:tc>
-        <w:tc>
-          <w:tcPr>
-            <w:tcBorders>
-              <w:bottom w:val="single"/>
-            </w:tcBorders>
-            <w:vAlign w:val="bottom"/>
-          </w:tcPr>
-          <w:p>
-            <w:pPr>
-              <w:pStyle w:val="Compact"/>
-              <w:jc w:val="right"/>
-            </w:pPr>
-            <w:r>
-              <w:t xml:space="preserve">N</w:t>
-            </w:r>
-          </w:p>
-        </w:tc>
-      </w:tr>
-      <w:tr>
-        <w:tc>
-          <w:p>
-            <w:pPr>
-              <w:pStyle w:val="Compact"/>
-              <w:jc w:val="left"/>
-            </w:pPr>
-            <w:r>
-              <w:t xml:space="preserve">x1</w:t>
-            </w:r>
-          </w:p>
-        </w:tc>
-        <w:tc>
-          <w:p>
-            <w:pPr>
-              <w:pStyle w:val="Compact"/>
-              <w:jc w:val="right"/>
-            </w:pPr>
-            <w:r>
-              <w:t xml:space="preserve">1.64</w:t>
-            </w:r>
-            <w:r>
-              <w:t xml:space="preserve"> </w:t>
-            </w:r>
-            <w:r>
-              <w:t xml:space="preserve">(0.67,3.99)</w:t>
-            </w:r>
-          </w:p>
-        </w:tc>
-        <w:tc>
-          <w:p>
-            <w:pPr>
-              <w:pStyle w:val="Compact"/>
-              <w:jc w:val="right"/>
-            </w:pPr>
-            <w:r>
-              <w:t xml:space="preserve">0.28</w:t>
-            </w:r>
-          </w:p>
-        </w:tc>
-        <w:tc>
-          <w:p>
-            <w:pPr>
-              <w:pStyle w:val="Compact"/>
-              <w:jc w:val="right"/>
-            </w:pPr>
-            <w:r>
-              <w:t xml:space="preserve">185</w:t>
-            </w:r>
-          </w:p>
-        </w:tc>
-      </w:tr>
-      <w:tr>
-        <w:tc>
-          <w:p>
-            <w:pPr>
-              <w:pStyle w:val="Compact"/>
-              <w:jc w:val="left"/>
-            </w:pPr>
-            <w:r>
-              <w:t xml:space="preserve">x2</w:t>
-            </w:r>
-          </w:p>
-        </w:tc>
-        <w:tc>
-          <w:p>
-            <w:pPr>
-              <w:pStyle w:val="Compact"/>
-              <w:jc w:val="right"/>
-            </w:pPr>
-            <w:r>
-              <w:t xml:space="preserve">0.97</w:t>
-            </w:r>
-            <w:r>
-              <w:t xml:space="preserve"> </w:t>
-            </w:r>
-            <w:r>
-              <w:t xml:space="preserve">(0.46,2.03)</w:t>
-            </w:r>
-          </w:p>
-        </w:tc>
-        <w:tc>
-          <w:p>
-            <w:pPr>
-              <w:pStyle w:val="Compact"/>
-              <w:jc w:val="right"/>
-            </w:pPr>
-            <w:r>
-              <w:t xml:space="preserve">0.93</w:t>
-            </w:r>
-          </w:p>
-        </w:tc>
-        <w:tc>
-          <w:p>
-            <w:pPr>
-              <w:pStyle w:val="Compact"/>
-              <w:jc w:val="right"/>
-            </w:pPr>
-            <w:r>
-              <w:t xml:space="preserve">185</w:t>
-            </w:r>
-          </w:p>
-        </w:tc>
-      </w:tr>
-      <w:tr>
-        <w:tc>
-          <w:p>
-            <w:pPr>
-              <w:pStyle w:val="Compact"/>
-              <w:jc w:val="left"/>
-            </w:pPr>
-            <w:r>
-              <w:t xml:space="preserve">x3</w:t>
-            </w:r>
-          </w:p>
-        </w:tc>
-        <w:tc>
-          <w:p>
-            <w:pPr>
-              <w:pStyle w:val="Compact"/>
-              <w:jc w:val="right"/>
-            </w:pPr>
-            <w:r>
-              <w:t xml:space="preserve">1.31</w:t>
-            </w:r>
-            <w:r>
-              <w:t xml:space="preserve"> </w:t>
-            </w:r>
-            <w:r>
-              <w:t xml:space="preserve">(0.61,2.82)</w:t>
-            </w:r>
-          </w:p>
-        </w:tc>
-        <w:tc>
-          <w:p>
-            <w:pPr>
-              <w:pStyle w:val="Compact"/>
-              <w:jc w:val="right"/>
-            </w:pPr>
-            <w:r>
-              <w:t xml:space="preserve">0.49</w:t>
-            </w:r>
-          </w:p>
-        </w:tc>
-        <w:tc>
-          <w:p>
-            <w:pPr>
-              <w:pStyle w:val="Compact"/>
-              <w:jc w:val="right"/>
-            </w:pPr>
-            <w:r>
-              <w:t xml:space="preserve">185</w:t>
             </w:r>
           </w:p>
         </w:tc>
@@ -21873,7 +21031,7 @@
               <w:jc w:val="right"/>
             </w:pPr>
             <w:r>
-              <w:t xml:space="preserve">reference</w:t>
+              <w:t xml:space="preserve">Reference</w:t>
             </w:r>
           </w:p>
         </w:tc>
@@ -22820,7 +21978,7 @@
               <w:jc w:val="right"/>
             </w:pPr>
             <w:r>
-              <w:t xml:space="preserve">reference</w:t>
+              <w:t xml:space="preserve">Reference</w:t>
             </w:r>
           </w:p>
         </w:tc>
@@ -23096,7 +22254,7 @@
               <w:jc w:val="right"/>
             </w:pPr>
             <w:r>
-              <w:t xml:space="preserve">reference</w:t>
+              <w:t xml:space="preserve">Reference</w:t>
             </w:r>
           </w:p>
         </w:tc>
@@ -23572,7 +22730,7 @@
               <w:jc w:val="right"/>
             </w:pPr>
             <w:r>
-              <w:t xml:space="preserve">reference</w:t>
+              <w:t xml:space="preserve">Reference</w:t>
             </w:r>
           </w:p>
         </w:tc>
@@ -24090,7 +23248,7 @@
         <w:pStyle w:val="BodyText"/>
       </w:pPr>
       <w:r>
-        <w:t xml:space="preserve">Logsitic models</w:t>
+        <w:t xml:space="preserve">Logistic models</w:t>
       </w:r>
     </w:p>
     <w:tbl>
@@ -24402,7 +23560,7 @@
               <w:jc w:val="right"/>
             </w:pPr>
             <w:r>
-              <w:t xml:space="preserve">reference</w:t>
+              <w:t xml:space="preserve">Reference</w:t>
             </w:r>
           </w:p>
         </w:tc>
@@ -25711,7 +24869,7 @@
               <w:jc w:val="right"/>
             </w:pPr>
             <w:r>
-              <w:t xml:space="preserve">reference</w:t>
+              <w:t xml:space="preserve">Reference</w:t>
             </w:r>
           </w:p>
         </w:tc>
@@ -26047,7 +25205,7 @@
               <w:jc w:val="right"/>
             </w:pPr>
             <w:r>
-              <w:t xml:space="preserve">reference</w:t>
+              <w:t xml:space="preserve">Reference</w:t>
             </w:r>
           </w:p>
         </w:tc>
@@ -26242,7 +25400,7 @@
               <w:jc w:val="right"/>
             </w:pPr>
             <w:r>
-              <w:t xml:space="preserve">reference</w:t>
+              <w:t xml:space="preserve">Reference</w:t>
             </w:r>
           </w:p>
         </w:tc>
@@ -26633,7 +25791,7 @@
     </w:p>
     <w:bookmarkEnd w:id="52"/>
     <w:bookmarkEnd w:id="53"/>
-    <w:bookmarkStart w:id="59" w:name="references"/>
+    <w:bookmarkStart w:id="54" w:name="covsum-and-missing-values"/>
     <w:p>
       <w:pPr>
         <w:pStyle w:val="Heading1"/>
@@ -26648,11 +25806,2203 @@
         <w:tab/>
       </w:r>
       <w:r>
+        <w:t xml:space="preserve">covsum and missing values</w:t>
+      </w:r>
+    </w:p>
+    <w:p>
+      <w:pPr>
+        <w:pStyle w:val="FirstParagraph"/>
+      </w:pPr>
+      <w:r>
+        <w:t xml:space="preserve">Add some more examples here…</w:t>
+      </w:r>
+    </w:p>
+    <w:p>
+      <w:pPr>
+        <w:pStyle w:val="BodyText"/>
+      </w:pPr>
+      <w:r>
+        <w:t xml:space="preserve">No Missing Values</w:t>
+      </w:r>
+    </w:p>
+    <w:p>
+      <w:pPr>
+        <w:pStyle w:val="TableCaption"/>
+      </w:pPr>
+      <w:r>
+        <w:t xml:space="preserve">Summary sample statistics by Transmission.</w:t>
+      </w:r>
+    </w:p>
+    <w:tbl>
+      <w:tblPr>
+        <w:tblStyle w:val="Table"/>
+        <w:tblW w:type="pct" w:w="5000.0"/>
+        <w:tblLook w:firstRow="1" w:lastRow="0" w:firstColumn="0" w:lastColumn="0" w:noHBand="0" w:noVBand="0"/>
+        <w:tblCaption w:val="Summary sample statistics by Transmission."/>
+      </w:tblPr>
+      <w:tblGrid>
+        <w:gridCol w:w="1479"/>
+        <w:gridCol w:w="1218"/>
+        <w:gridCol w:w="1218"/>
+        <w:gridCol w:w="1392"/>
+        <w:gridCol w:w="1044"/>
+        <w:gridCol w:w="1566"/>
+      </w:tblGrid>
+      <w:tr>
+        <w:trPr>
+          <w:cnfStyle w:firstRow="1"/>
+        </w:trPr>
+        <w:tc>
+          <w:tcPr>
+            <w:tcBorders>
+              <w:bottom w:val="single"/>
+            </w:tcBorders>
+            <w:vAlign w:val="bottom"/>
+          </w:tcPr>
+          <w:p>
+            <w:pPr>
+              <w:pStyle w:val="Compact"/>
+              <w:jc w:val="left"/>
+            </w:pPr>
+            <w:r>
+              <w:t xml:space="preserve">Covariate</w:t>
+            </w:r>
+          </w:p>
+        </w:tc>
+        <w:tc>
+          <w:tcPr>
+            <w:tcBorders>
+              <w:bottom w:val="single"/>
+            </w:tcBorders>
+            <w:vAlign w:val="bottom"/>
+          </w:tcPr>
+          <w:p>
+            <w:pPr>
+              <w:pStyle w:val="Compact"/>
+              <w:jc w:val="right"/>
+            </w:pPr>
+            <w:r>
+              <w:t xml:space="preserve">Full Sample</w:t>
+            </w:r>
+            <w:r>
+              <w:t xml:space="preserve"> </w:t>
+            </w:r>
+            <w:r>
+              <w:t xml:space="preserve">(n=32)</w:t>
+            </w:r>
+          </w:p>
+        </w:tc>
+        <w:tc>
+          <w:tcPr>
+            <w:tcBorders>
+              <w:bottom w:val="single"/>
+            </w:tcBorders>
+            <w:vAlign w:val="bottom"/>
+          </w:tcPr>
+          <w:p>
+            <w:pPr>
+              <w:pStyle w:val="Compact"/>
+              <w:jc w:val="right"/>
+            </w:pPr>
+            <w:r>
+              <w:t xml:space="preserve">Automatic</w:t>
+            </w:r>
+            <w:r>
+              <w:t xml:space="preserve"> </w:t>
+            </w:r>
+            <w:r>
+              <w:t xml:space="preserve">(n=19)</w:t>
+            </w:r>
+          </w:p>
+        </w:tc>
+        <w:tc>
+          <w:tcPr>
+            <w:tcBorders>
+              <w:bottom w:val="single"/>
+            </w:tcBorders>
+            <w:vAlign w:val="bottom"/>
+          </w:tcPr>
+          <w:p>
+            <w:pPr>
+              <w:pStyle w:val="Compact"/>
+              <w:jc w:val="right"/>
+            </w:pPr>
+            <w:r>
+              <w:t xml:space="preserve">Manual (n=13)</w:t>
+            </w:r>
+          </w:p>
+        </w:tc>
+        <w:tc>
+          <w:tcPr>
+            <w:tcBorders>
+              <w:bottom w:val="single"/>
+            </w:tcBorders>
+            <w:vAlign w:val="bottom"/>
+          </w:tcPr>
+          <w:p>
+            <w:pPr>
+              <w:pStyle w:val="Compact"/>
+              <w:jc w:val="right"/>
+            </w:pPr>
+            <w:r>
+              <w:t xml:space="preserve">p-value</w:t>
+            </w:r>
+          </w:p>
+        </w:tc>
+        <w:tc>
+          <w:tcPr>
+            <w:tcBorders>
+              <w:bottom w:val="single"/>
+            </w:tcBorders>
+            <w:vAlign w:val="bottom"/>
+          </w:tcPr>
+          <w:p>
+            <w:pPr>
+              <w:pStyle w:val="Compact"/>
+              <w:jc w:val="right"/>
+            </w:pPr>
+            <w:r>
+              <w:t xml:space="preserve">StatTest</w:t>
+            </w:r>
+          </w:p>
+        </w:tc>
+      </w:tr>
+      <w:tr>
+        <w:tc>
+          <w:p>
+            <w:pPr>
+              <w:pStyle w:val="Compact"/>
+              <w:jc w:val="left"/>
+            </w:pPr>
+            <w:r>
+              <w:rPr>
+                <w:b/>
+              </w:rPr>
+              <w:t xml:space="preserve">mpg</w:t>
+            </w:r>
+          </w:p>
+        </w:tc>
+        <w:tc>
+          <w:p>
+            <w:pPr>
+              <w:pStyle w:val="Compact"/>
+              <w:jc w:val="right"/>
+            </w:pPr>
+            <w:r>
+              <w:rPr>
+                <w:b/>
+              </w:rPr>
+              <w:t xml:space="preserve"> </w:t>
+            </w:r>
+          </w:p>
+        </w:tc>
+        <w:tc>
+          <w:p>
+            <w:pPr>
+              <w:pStyle w:val="Compact"/>
+              <w:jc w:val="right"/>
+            </w:pPr>
+            <w:r>
+              <w:rPr>
+                <w:b/>
+              </w:rPr>
+              <w:t xml:space="preserve"> </w:t>
+            </w:r>
+          </w:p>
+        </w:tc>
+        <w:tc>
+          <w:p>
+            <w:pPr>
+              <w:pStyle w:val="Compact"/>
+              <w:jc w:val="right"/>
+            </w:pPr>
+            <w:r>
+              <w:rPr>
+                <w:b/>
+              </w:rPr>
+              <w:t xml:space="preserve"> </w:t>
+            </w:r>
+          </w:p>
+        </w:tc>
+        <w:tc>
+          <w:p>
+            <w:pPr>
+              <w:pStyle w:val="Compact"/>
+              <w:jc w:val="right"/>
+            </w:pPr>
+            <w:r>
+              <w:rPr>
+                <w:b/>
+              </w:rPr>
+              <w:t xml:space="preserve">0.002</w:t>
+            </w:r>
+          </w:p>
+        </w:tc>
+        <w:tc>
+          <w:p>
+            <w:pPr>
+              <w:pStyle w:val="Compact"/>
+              <w:jc w:val="right"/>
+            </w:pPr>
+            <w:r>
+              <w:rPr>
+                <w:b/>
+              </w:rPr>
+              <w:t xml:space="preserve">Wilcoxon Rank</w:t>
+            </w:r>
+            <w:r>
+              <w:rPr>
+                <w:b/>
+              </w:rPr>
+              <w:t xml:space="preserve"> </w:t>
+            </w:r>
+            <w:r>
+              <w:rPr>
+                <w:b/>
+              </w:rPr>
+              <w:t xml:space="preserve">Sum</w:t>
+            </w:r>
+          </w:p>
+        </w:tc>
+      </w:tr>
+      <w:tr>
+        <w:tc>
+          <w:p>
+            <w:pPr>
+              <w:pStyle w:val="Compact"/>
+              <w:jc w:val="left"/>
+            </w:pPr>
+            <w:r>
+              <w:t xml:space="preserve">  </w:t>
+            </w:r>
+            <w:r>
+              <w:t xml:space="preserve"> </w:t>
+            </w:r>
+            <w:r>
+              <w:t xml:space="preserve">Mean (sd)</w:t>
+            </w:r>
+          </w:p>
+        </w:tc>
+        <w:tc>
+          <w:p>
+            <w:pPr>
+              <w:pStyle w:val="Compact"/>
+              <w:jc w:val="right"/>
+            </w:pPr>
+            <w:r>
+              <w:t xml:space="preserve">20.1 (6.0)</w:t>
+            </w:r>
+          </w:p>
+        </w:tc>
+        <w:tc>
+          <w:p>
+            <w:pPr>
+              <w:pStyle w:val="Compact"/>
+              <w:jc w:val="right"/>
+            </w:pPr>
+            <w:r>
+              <w:t xml:space="preserve">17.1 (3.8)</w:t>
+            </w:r>
+          </w:p>
+        </w:tc>
+        <w:tc>
+          <w:p>
+            <w:pPr>
+              <w:pStyle w:val="Compact"/>
+              <w:jc w:val="right"/>
+            </w:pPr>
+            <w:r>
+              <w:t xml:space="preserve">24.4 (6.2)</w:t>
+            </w:r>
+          </w:p>
+        </w:tc>
+        <w:tc>
+          <w:p>
+            <w:pPr>
+              <w:pStyle w:val="Compact"/>
+              <w:jc w:val="right"/>
+            </w:pPr>
+            <w:r>
+              <w:t xml:space="preserve"> </w:t>
+            </w:r>
+          </w:p>
+        </w:tc>
+        <w:tc>
+          <w:p>
+            <w:pPr>
+              <w:pStyle w:val="Compact"/>
+              <w:jc w:val="right"/>
+            </w:pPr>
+            <w:r>
+              <w:t xml:space="preserve"> </w:t>
+            </w:r>
+          </w:p>
+        </w:tc>
+      </w:tr>
+      <w:tr>
+        <w:tc>
+          <w:p>
+            <w:pPr>
+              <w:pStyle w:val="Compact"/>
+              <w:jc w:val="left"/>
+            </w:pPr>
+            <w:r>
+              <w:t xml:space="preserve">  </w:t>
+            </w:r>
+            <w:r>
+              <w:t xml:space="preserve"> </w:t>
+            </w:r>
+            <w:r>
+              <w:t xml:space="preserve">Median</w:t>
+            </w:r>
+            <w:r>
+              <w:t xml:space="preserve"> </w:t>
+            </w:r>
+            <w:r>
+              <w:t xml:space="preserve">(Min,Max)</w:t>
+            </w:r>
+          </w:p>
+        </w:tc>
+        <w:tc>
+          <w:p>
+            <w:pPr>
+              <w:pStyle w:val="Compact"/>
+              <w:jc w:val="right"/>
+            </w:pPr>
+            <w:r>
+              <w:t xml:space="preserve">19.2</w:t>
+            </w:r>
+            <w:r>
+              <w:t xml:space="preserve"> </w:t>
+            </w:r>
+            <w:r>
+              <w:t xml:space="preserve">(10.4,33.9)</w:t>
+            </w:r>
+          </w:p>
+        </w:tc>
+        <w:tc>
+          <w:p>
+            <w:pPr>
+              <w:pStyle w:val="Compact"/>
+              <w:jc w:val="right"/>
+            </w:pPr>
+            <w:r>
+              <w:t xml:space="preserve">17.3</w:t>
+            </w:r>
+            <w:r>
+              <w:t xml:space="preserve"> </w:t>
+            </w:r>
+            <w:r>
+              <w:t xml:space="preserve">(10.4,24.4)</w:t>
+            </w:r>
+          </w:p>
+        </w:tc>
+        <w:tc>
+          <w:p>
+            <w:pPr>
+              <w:pStyle w:val="Compact"/>
+              <w:jc w:val="right"/>
+            </w:pPr>
+            <w:r>
+              <w:t xml:space="preserve">22.8</w:t>
+            </w:r>
+            <w:r>
+              <w:t xml:space="preserve"> </w:t>
+            </w:r>
+            <w:r>
+              <w:t xml:space="preserve">(15.0,33.9)</w:t>
+            </w:r>
+          </w:p>
+        </w:tc>
+        <w:tc>
+          <w:p>
+            <w:pPr>
+              <w:pStyle w:val="Compact"/>
+              <w:jc w:val="right"/>
+            </w:pPr>
+            <w:r>
+              <w:t xml:space="preserve"> </w:t>
+            </w:r>
+          </w:p>
+        </w:tc>
+        <w:tc>
+          <w:p>
+            <w:pPr>
+              <w:pStyle w:val="Compact"/>
+              <w:jc w:val="right"/>
+            </w:pPr>
+            <w:r>
+              <w:t xml:space="preserve"> </w:t>
+            </w:r>
+          </w:p>
+        </w:tc>
+      </w:tr>
+      <w:tr>
+        <w:tc>
+          <w:p>
+            <w:pPr>
+              <w:pStyle w:val="Compact"/>
+              <w:jc w:val="left"/>
+            </w:pPr>
+            <w:r>
+              <w:rPr>
+                <w:b/>
+              </w:rPr>
+              <w:t xml:space="preserve">Cylinders</w:t>
+            </w:r>
+          </w:p>
+        </w:tc>
+        <w:tc>
+          <w:p>
+            <w:pPr>
+              <w:pStyle w:val="Compact"/>
+              <w:jc w:val="right"/>
+            </w:pPr>
+            <w:r>
+              <w:rPr>
+                <w:b/>
+              </w:rPr>
+              <w:t xml:space="preserve"> </w:t>
+            </w:r>
+          </w:p>
+        </w:tc>
+        <w:tc>
+          <w:p>
+            <w:pPr>
+              <w:pStyle w:val="Compact"/>
+              <w:jc w:val="right"/>
+            </w:pPr>
+            <w:r>
+              <w:rPr>
+                <w:b/>
+              </w:rPr>
+              <w:t xml:space="preserve"> </w:t>
+            </w:r>
+          </w:p>
+        </w:tc>
+        <w:tc>
+          <w:p>
+            <w:pPr>
+              <w:pStyle w:val="Compact"/>
+              <w:jc w:val="right"/>
+            </w:pPr>
+            <w:r>
+              <w:rPr>
+                <w:b/>
+              </w:rPr>
+              <w:t xml:space="preserve"> </w:t>
+            </w:r>
+          </w:p>
+        </w:tc>
+        <w:tc>
+          <w:p>
+            <w:pPr>
+              <w:pStyle w:val="Compact"/>
+              <w:jc w:val="right"/>
+            </w:pPr>
+            <w:r>
+              <w:rPr>
+                <w:b/>
+              </w:rPr>
+              <w:t xml:space="preserve">0.009</w:t>
+            </w:r>
+          </w:p>
+        </w:tc>
+        <w:tc>
+          <w:p>
+            <w:pPr>
+              <w:pStyle w:val="Compact"/>
+              <w:jc w:val="right"/>
+            </w:pPr>
+            <w:r>
+              <w:rPr>
+                <w:b/>
+              </w:rPr>
+              <w:t xml:space="preserve">Fisher</w:t>
+            </w:r>
+            <w:r>
+              <w:rPr>
+                <w:b/>
+              </w:rPr>
+              <w:t xml:space="preserve"> </w:t>
+            </w:r>
+            <w:r>
+              <w:rPr>
+                <w:b/>
+              </w:rPr>
+              <w:t xml:space="preserve">Exact</w:t>
+            </w:r>
+          </w:p>
+        </w:tc>
+      </w:tr>
+      <w:tr>
+        <w:tc>
+          <w:p>
+            <w:pPr>
+              <w:pStyle w:val="Compact"/>
+              <w:jc w:val="left"/>
+            </w:pPr>
+            <w:r>
+              <w:t xml:space="preserve">   4</w:t>
+            </w:r>
+          </w:p>
+        </w:tc>
+        <w:tc>
+          <w:p>
+            <w:pPr>
+              <w:pStyle w:val="Compact"/>
+              <w:jc w:val="right"/>
+            </w:pPr>
+            <w:r>
+              <w:t xml:space="preserve">11 (34)</w:t>
+            </w:r>
+          </w:p>
+        </w:tc>
+        <w:tc>
+          <w:p>
+            <w:pPr>
+              <w:pStyle w:val="Compact"/>
+              <w:jc w:val="right"/>
+            </w:pPr>
+            <w:r>
+              <w:t xml:space="preserve">3 (16)</w:t>
+            </w:r>
+          </w:p>
+        </w:tc>
+        <w:tc>
+          <w:p>
+            <w:pPr>
+              <w:pStyle w:val="Compact"/>
+              <w:jc w:val="right"/>
+            </w:pPr>
+            <w:r>
+              <w:t xml:space="preserve">8 (62)</w:t>
+            </w:r>
+          </w:p>
+        </w:tc>
+        <w:tc>
+          <w:p>
+            <w:pPr>
+              <w:pStyle w:val="Compact"/>
+              <w:jc w:val="right"/>
+            </w:pPr>
+            <w:r>
+              <w:t xml:space="preserve"> </w:t>
+            </w:r>
+          </w:p>
+        </w:tc>
+        <w:tc>
+          <w:p>
+            <w:pPr>
+              <w:pStyle w:val="Compact"/>
+              <w:jc w:val="right"/>
+            </w:pPr>
+            <w:r>
+              <w:t xml:space="preserve"> </w:t>
+            </w:r>
+          </w:p>
+        </w:tc>
+      </w:tr>
+      <w:tr>
+        <w:tc>
+          <w:p>
+            <w:pPr>
+              <w:pStyle w:val="Compact"/>
+              <w:jc w:val="left"/>
+            </w:pPr>
+            <w:r>
+              <w:t xml:space="preserve">   6</w:t>
+            </w:r>
+          </w:p>
+        </w:tc>
+        <w:tc>
+          <w:p>
+            <w:pPr>
+              <w:pStyle w:val="Compact"/>
+              <w:jc w:val="right"/>
+            </w:pPr>
+            <w:r>
+              <w:t xml:space="preserve">7 (22)</w:t>
+            </w:r>
+          </w:p>
+        </w:tc>
+        <w:tc>
+          <w:p>
+            <w:pPr>
+              <w:pStyle w:val="Compact"/>
+              <w:jc w:val="right"/>
+            </w:pPr>
+            <w:r>
+              <w:t xml:space="preserve">4 (21)</w:t>
+            </w:r>
+          </w:p>
+        </w:tc>
+        <w:tc>
+          <w:p>
+            <w:pPr>
+              <w:pStyle w:val="Compact"/>
+              <w:jc w:val="right"/>
+            </w:pPr>
+            <w:r>
+              <w:t xml:space="preserve">3 (23)</w:t>
+            </w:r>
+          </w:p>
+        </w:tc>
+        <w:tc>
+          <w:p>
+            <w:pPr>
+              <w:pStyle w:val="Compact"/>
+              <w:jc w:val="right"/>
+            </w:pPr>
+            <w:r>
+              <w:t xml:space="preserve"> </w:t>
+            </w:r>
+          </w:p>
+        </w:tc>
+        <w:tc>
+          <w:p>
+            <w:pPr>
+              <w:pStyle w:val="Compact"/>
+              <w:jc w:val="right"/>
+            </w:pPr>
+            <w:r>
+              <w:t xml:space="preserve"> </w:t>
+            </w:r>
+          </w:p>
+        </w:tc>
+      </w:tr>
+      <w:tr>
+        <w:tc>
+          <w:p>
+            <w:pPr>
+              <w:pStyle w:val="Compact"/>
+              <w:jc w:val="left"/>
+            </w:pPr>
+            <w:r>
+              <w:t xml:space="preserve">   8</w:t>
+            </w:r>
+          </w:p>
+        </w:tc>
+        <w:tc>
+          <w:p>
+            <w:pPr>
+              <w:pStyle w:val="Compact"/>
+              <w:jc w:val="right"/>
+            </w:pPr>
+            <w:r>
+              <w:t xml:space="preserve">14 (44)</w:t>
+            </w:r>
+          </w:p>
+        </w:tc>
+        <w:tc>
+          <w:p>
+            <w:pPr>
+              <w:pStyle w:val="Compact"/>
+              <w:jc w:val="right"/>
+            </w:pPr>
+            <w:r>
+              <w:t xml:space="preserve">12 (63)</w:t>
+            </w:r>
+          </w:p>
+        </w:tc>
+        <w:tc>
+          <w:p>
+            <w:pPr>
+              <w:pStyle w:val="Compact"/>
+              <w:jc w:val="right"/>
+            </w:pPr>
+            <w:r>
+              <w:t xml:space="preserve">2 (15)</w:t>
+            </w:r>
+          </w:p>
+        </w:tc>
+        <w:tc>
+          <w:p>
+            <w:pPr>
+              <w:pStyle w:val="Compact"/>
+              <w:jc w:val="right"/>
+            </w:pPr>
+            <w:r>
+              <w:t xml:space="preserve"> </w:t>
+            </w:r>
+          </w:p>
+        </w:tc>
+        <w:tc>
+          <w:p>
+            <w:pPr>
+              <w:pStyle w:val="Compact"/>
+              <w:jc w:val="right"/>
+            </w:pPr>
+            <w:r>
+              <w:t xml:space="preserve"> </w:t>
+            </w:r>
+          </w:p>
+        </w:tc>
+      </w:tr>
+      <w:tr>
+        <w:tc>
+          <w:p>
+            <w:pPr>
+              <w:pStyle w:val="Compact"/>
+              <w:jc w:val="left"/>
+            </w:pPr>
+            <w:r>
+              <w:t xml:space="preserve">qsec</w:t>
+            </w:r>
+          </w:p>
+        </w:tc>
+        <w:tc>
+          <w:p>
+            <w:pPr>
+              <w:pStyle w:val="Compact"/>
+              <w:jc w:val="right"/>
+            </w:pPr>
+            <w:r>
+              <w:t xml:space="preserve"> </w:t>
+            </w:r>
+          </w:p>
+        </w:tc>
+        <w:tc>
+          <w:p>
+            <w:pPr>
+              <w:pStyle w:val="Compact"/>
+              <w:jc w:val="right"/>
+            </w:pPr>
+            <w:r>
+              <w:t xml:space="preserve"> </w:t>
+            </w:r>
+          </w:p>
+        </w:tc>
+        <w:tc>
+          <w:p>
+            <w:pPr>
+              <w:pStyle w:val="Compact"/>
+              <w:jc w:val="right"/>
+            </w:pPr>
+            <w:r>
+              <w:t xml:space="preserve"> </w:t>
+            </w:r>
+          </w:p>
+        </w:tc>
+        <w:tc>
+          <w:p>
+            <w:pPr>
+              <w:pStyle w:val="Compact"/>
+              <w:jc w:val="right"/>
+            </w:pPr>
+            <w:r>
+              <w:t xml:space="preserve">0.27</w:t>
+            </w:r>
+          </w:p>
+        </w:tc>
+        <w:tc>
+          <w:p>
+            <w:pPr>
+              <w:pStyle w:val="Compact"/>
+              <w:jc w:val="right"/>
+            </w:pPr>
+            <w:r>
+              <w:t xml:space="preserve">Wilcoxon Rank</w:t>
+            </w:r>
+            <w:r>
+              <w:t xml:space="preserve"> </w:t>
+            </w:r>
+            <w:r>
+              <w:t xml:space="preserve">Sum</w:t>
+            </w:r>
+          </w:p>
+        </w:tc>
+      </w:tr>
+      <w:tr>
+        <w:tc>
+          <w:p>
+            <w:pPr>
+              <w:pStyle w:val="Compact"/>
+              <w:jc w:val="left"/>
+            </w:pPr>
+            <w:r>
+              <w:t xml:space="preserve">  </w:t>
+            </w:r>
+            <w:r>
+              <w:t xml:space="preserve"> </w:t>
+            </w:r>
+            <w:r>
+              <w:t xml:space="preserve">Mean (sd)</w:t>
+            </w:r>
+          </w:p>
+        </w:tc>
+        <w:tc>
+          <w:p>
+            <w:pPr>
+              <w:pStyle w:val="Compact"/>
+              <w:jc w:val="right"/>
+            </w:pPr>
+            <w:r>
+              <w:t xml:space="preserve">17.8 (1.8)</w:t>
+            </w:r>
+          </w:p>
+        </w:tc>
+        <w:tc>
+          <w:p>
+            <w:pPr>
+              <w:pStyle w:val="Compact"/>
+              <w:jc w:val="right"/>
+            </w:pPr>
+            <w:r>
+              <w:t xml:space="preserve">18.2 (1.8)</w:t>
+            </w:r>
+          </w:p>
+        </w:tc>
+        <w:tc>
+          <w:p>
+            <w:pPr>
+              <w:pStyle w:val="Compact"/>
+              <w:jc w:val="right"/>
+            </w:pPr>
+            <w:r>
+              <w:t xml:space="preserve">17.4 (1.8)</w:t>
+            </w:r>
+          </w:p>
+        </w:tc>
+        <w:tc>
+          <w:p>
+            <w:pPr>
+              <w:pStyle w:val="Compact"/>
+              <w:jc w:val="right"/>
+            </w:pPr>
+            <w:r>
+              <w:t xml:space="preserve"> </w:t>
+            </w:r>
+          </w:p>
+        </w:tc>
+        <w:tc>
+          <w:p>
+            <w:pPr>
+              <w:pStyle w:val="Compact"/>
+              <w:jc w:val="right"/>
+            </w:pPr>
+            <w:r>
+              <w:t xml:space="preserve"> </w:t>
+            </w:r>
+          </w:p>
+        </w:tc>
+      </w:tr>
+      <w:tr>
+        <w:tc>
+          <w:p>
+            <w:pPr>
+              <w:pStyle w:val="Compact"/>
+              <w:jc w:val="left"/>
+            </w:pPr>
+            <w:r>
+              <w:t xml:space="preserve">  </w:t>
+            </w:r>
+            <w:r>
+              <w:t xml:space="preserve"> </w:t>
+            </w:r>
+            <w:r>
+              <w:t xml:space="preserve">Median</w:t>
+            </w:r>
+            <w:r>
+              <w:t xml:space="preserve"> </w:t>
+            </w:r>
+            <w:r>
+              <w:t xml:space="preserve">(Min,Max)</w:t>
+            </w:r>
+          </w:p>
+        </w:tc>
+        <w:tc>
+          <w:p>
+            <w:pPr>
+              <w:pStyle w:val="Compact"/>
+              <w:jc w:val="right"/>
+            </w:pPr>
+            <w:r>
+              <w:t xml:space="preserve">17.7</w:t>
+            </w:r>
+            <w:r>
+              <w:t xml:space="preserve"> </w:t>
+            </w:r>
+            <w:r>
+              <w:t xml:space="preserve">(14.5,22.9)</w:t>
+            </w:r>
+          </w:p>
+        </w:tc>
+        <w:tc>
+          <w:p>
+            <w:pPr>
+              <w:pStyle w:val="Compact"/>
+              <w:jc w:val="right"/>
+            </w:pPr>
+            <w:r>
+              <w:t xml:space="preserve">17.8</w:t>
+            </w:r>
+            <w:r>
+              <w:t xml:space="preserve"> </w:t>
+            </w:r>
+            <w:r>
+              <w:t xml:space="preserve">(15.4,22.9)</w:t>
+            </w:r>
+          </w:p>
+        </w:tc>
+        <w:tc>
+          <w:p>
+            <w:pPr>
+              <w:pStyle w:val="Compact"/>
+              <w:jc w:val="right"/>
+            </w:pPr>
+            <w:r>
+              <w:t xml:space="preserve">17.0</w:t>
+            </w:r>
+            <w:r>
+              <w:t xml:space="preserve"> </w:t>
+            </w:r>
+            <w:r>
+              <w:t xml:space="preserve">(14.5,19.9)</w:t>
+            </w:r>
+          </w:p>
+        </w:tc>
+        <w:tc>
+          <w:p>
+            <w:pPr>
+              <w:pStyle w:val="Compact"/>
+              <w:jc w:val="right"/>
+            </w:pPr>
+            <w:r>
+              <w:t xml:space="preserve"> </w:t>
+            </w:r>
+          </w:p>
+        </w:tc>
+        <w:tc>
+          <w:p>
+            <w:pPr>
+              <w:pStyle w:val="Compact"/>
+              <w:jc w:val="right"/>
+            </w:pPr>
+            <w:r>
+              <w:t xml:space="preserve"> </w:t>
+            </w:r>
+          </w:p>
+        </w:tc>
+      </w:tr>
+    </w:tbl>
+    <w:p>
+      <w:pPr>
+        <w:pStyle w:val="BodyText"/>
+      </w:pPr>
+      <w:r>
+        <w:t xml:space="preserve">Adding in some extra rows with missing values on Cylinders and mpg</w:t>
+      </w:r>
+    </w:p>
+    <w:p>
+      <w:pPr>
+        <w:pStyle w:val="TableCaption"/>
+      </w:pPr>
+      <w:r>
+        <w:t xml:space="preserve">Summary sample statistics by Transmission.</w:t>
+      </w:r>
+    </w:p>
+    <w:tbl>
+      <w:tblPr>
+        <w:tblStyle w:val="Table"/>
+        <w:tblW w:type="pct" w:w="5000.0"/>
+        <w:tblLook w:firstRow="1" w:lastRow="0" w:firstColumn="0" w:lastColumn="0" w:noHBand="0" w:noVBand="0"/>
+        <w:tblCaption w:val="Summary sample statistics by Transmission."/>
+      </w:tblPr>
+      <w:tblGrid>
+        <w:gridCol w:w="1479"/>
+        <w:gridCol w:w="1218"/>
+        <w:gridCol w:w="1218"/>
+        <w:gridCol w:w="1392"/>
+        <w:gridCol w:w="1044"/>
+        <w:gridCol w:w="1566"/>
+      </w:tblGrid>
+      <w:tr>
+        <w:trPr>
+          <w:cnfStyle w:firstRow="1"/>
+        </w:trPr>
+        <w:tc>
+          <w:tcPr>
+            <w:tcBorders>
+              <w:bottom w:val="single"/>
+            </w:tcBorders>
+            <w:vAlign w:val="bottom"/>
+          </w:tcPr>
+          <w:p>
+            <w:pPr>
+              <w:pStyle w:val="Compact"/>
+              <w:jc w:val="left"/>
+            </w:pPr>
+            <w:r>
+              <w:t xml:space="preserve">Covariate</w:t>
+            </w:r>
+          </w:p>
+        </w:tc>
+        <w:tc>
+          <w:tcPr>
+            <w:tcBorders>
+              <w:bottom w:val="single"/>
+            </w:tcBorders>
+            <w:vAlign w:val="bottom"/>
+          </w:tcPr>
+          <w:p>
+            <w:pPr>
+              <w:pStyle w:val="Compact"/>
+              <w:jc w:val="right"/>
+            </w:pPr>
+            <w:r>
+              <w:t xml:space="preserve">Full Sample</w:t>
+            </w:r>
+            <w:r>
+              <w:t xml:space="preserve"> </w:t>
+            </w:r>
+            <w:r>
+              <w:t xml:space="preserve">(n=52)</w:t>
+            </w:r>
+          </w:p>
+        </w:tc>
+        <w:tc>
+          <w:tcPr>
+            <w:tcBorders>
+              <w:bottom w:val="single"/>
+            </w:tcBorders>
+            <w:vAlign w:val="bottom"/>
+          </w:tcPr>
+          <w:p>
+            <w:pPr>
+              <w:pStyle w:val="Compact"/>
+              <w:jc w:val="right"/>
+            </w:pPr>
+            <w:r>
+              <w:t xml:space="preserve">Automatic</w:t>
+            </w:r>
+            <w:r>
+              <w:t xml:space="preserve"> </w:t>
+            </w:r>
+            <w:r>
+              <w:t xml:space="preserve">(n=29)</w:t>
+            </w:r>
+          </w:p>
+        </w:tc>
+        <w:tc>
+          <w:tcPr>
+            <w:tcBorders>
+              <w:bottom w:val="single"/>
+            </w:tcBorders>
+            <w:vAlign w:val="bottom"/>
+          </w:tcPr>
+          <w:p>
+            <w:pPr>
+              <w:pStyle w:val="Compact"/>
+              <w:jc w:val="right"/>
+            </w:pPr>
+            <w:r>
+              <w:t xml:space="preserve">Manual (n=23)</w:t>
+            </w:r>
+          </w:p>
+        </w:tc>
+        <w:tc>
+          <w:tcPr>
+            <w:tcBorders>
+              <w:bottom w:val="single"/>
+            </w:tcBorders>
+            <w:vAlign w:val="bottom"/>
+          </w:tcPr>
+          <w:p>
+            <w:pPr>
+              <w:pStyle w:val="Compact"/>
+              <w:jc w:val="right"/>
+            </w:pPr>
+            <w:r>
+              <w:t xml:space="preserve">p-value</w:t>
+            </w:r>
+          </w:p>
+        </w:tc>
+        <w:tc>
+          <w:tcPr>
+            <w:tcBorders>
+              <w:bottom w:val="single"/>
+            </w:tcBorders>
+            <w:vAlign w:val="bottom"/>
+          </w:tcPr>
+          <w:p>
+            <w:pPr>
+              <w:pStyle w:val="Compact"/>
+              <w:jc w:val="right"/>
+            </w:pPr>
+            <w:r>
+              <w:t xml:space="preserve">StatTest</w:t>
+            </w:r>
+          </w:p>
+        </w:tc>
+      </w:tr>
+      <w:tr>
+        <w:tc>
+          <w:p>
+            <w:pPr>
+              <w:pStyle w:val="Compact"/>
+              <w:jc w:val="left"/>
+            </w:pPr>
+            <w:r>
+              <w:rPr>
+                <w:b/>
+              </w:rPr>
+              <w:t xml:space="preserve">mpg</w:t>
+            </w:r>
+          </w:p>
+        </w:tc>
+        <w:tc>
+          <w:p>
+            <w:pPr>
+              <w:pStyle w:val="Compact"/>
+              <w:jc w:val="right"/>
+            </w:pPr>
+            <w:r>
+              <w:rPr>
+                <w:b/>
+              </w:rPr>
+              <w:t xml:space="preserve"> </w:t>
+            </w:r>
+          </w:p>
+        </w:tc>
+        <w:tc>
+          <w:p>
+            <w:pPr>
+              <w:pStyle w:val="Compact"/>
+              <w:jc w:val="right"/>
+            </w:pPr>
+            <w:r>
+              <w:rPr>
+                <w:b/>
+              </w:rPr>
+              <w:t xml:space="preserve"> </w:t>
+            </w:r>
+          </w:p>
+        </w:tc>
+        <w:tc>
+          <w:p>
+            <w:pPr>
+              <w:pStyle w:val="Compact"/>
+              <w:jc w:val="right"/>
+            </w:pPr>
+            <w:r>
+              <w:rPr>
+                <w:b/>
+              </w:rPr>
+              <w:t xml:space="preserve"> </w:t>
+            </w:r>
+          </w:p>
+        </w:tc>
+        <w:tc>
+          <w:p>
+            <w:pPr>
+              <w:pStyle w:val="Compact"/>
+              <w:jc w:val="right"/>
+            </w:pPr>
+            <w:r>
+              <w:rPr>
+                <w:b/>
+              </w:rPr>
+              <w:t xml:space="preserve">0.002</w:t>
+            </w:r>
+          </w:p>
+        </w:tc>
+        <w:tc>
+          <w:p>
+            <w:pPr>
+              <w:pStyle w:val="Compact"/>
+              <w:jc w:val="right"/>
+            </w:pPr>
+            <w:r>
+              <w:rPr>
+                <w:b/>
+              </w:rPr>
+              <w:t xml:space="preserve">Wilcoxon Rank</w:t>
+            </w:r>
+            <w:r>
+              <w:rPr>
+                <w:b/>
+              </w:rPr>
+              <w:t xml:space="preserve"> </w:t>
+            </w:r>
+            <w:r>
+              <w:rPr>
+                <w:b/>
+              </w:rPr>
+              <w:t xml:space="preserve">Sum</w:t>
+            </w:r>
+          </w:p>
+        </w:tc>
+      </w:tr>
+      <w:tr>
+        <w:tc>
+          <w:p>
+            <w:pPr>
+              <w:pStyle w:val="Compact"/>
+              <w:jc w:val="left"/>
+            </w:pPr>
+            <w:r>
+              <w:t xml:space="preserve">  </w:t>
+            </w:r>
+            <w:r>
+              <w:t xml:space="preserve"> </w:t>
+            </w:r>
+            <w:r>
+              <w:t xml:space="preserve">Mean (sd)</w:t>
+            </w:r>
+          </w:p>
+        </w:tc>
+        <w:tc>
+          <w:p>
+            <w:pPr>
+              <w:pStyle w:val="Compact"/>
+              <w:jc w:val="right"/>
+            </w:pPr>
+            <w:r>
+              <w:t xml:space="preserve">20.1 (6.0)</w:t>
+            </w:r>
+          </w:p>
+        </w:tc>
+        <w:tc>
+          <w:p>
+            <w:pPr>
+              <w:pStyle w:val="Compact"/>
+              <w:jc w:val="right"/>
+            </w:pPr>
+            <w:r>
+              <w:t xml:space="preserve">17.1 (3.8)</w:t>
+            </w:r>
+          </w:p>
+        </w:tc>
+        <w:tc>
+          <w:p>
+            <w:pPr>
+              <w:pStyle w:val="Compact"/>
+              <w:jc w:val="right"/>
+            </w:pPr>
+            <w:r>
+              <w:t xml:space="preserve">24.4 (6.2)</w:t>
+            </w:r>
+          </w:p>
+        </w:tc>
+        <w:tc>
+          <w:p>
+            <w:pPr>
+              <w:pStyle w:val="Compact"/>
+              <w:jc w:val="right"/>
+            </w:pPr>
+            <w:r>
+              <w:t xml:space="preserve"> </w:t>
+            </w:r>
+          </w:p>
+        </w:tc>
+        <w:tc>
+          <w:p>
+            <w:pPr>
+              <w:pStyle w:val="Compact"/>
+              <w:jc w:val="right"/>
+            </w:pPr>
+            <w:r>
+              <w:t xml:space="preserve"> </w:t>
+            </w:r>
+          </w:p>
+        </w:tc>
+      </w:tr>
+      <w:tr>
+        <w:tc>
+          <w:p>
+            <w:pPr>
+              <w:pStyle w:val="Compact"/>
+              <w:jc w:val="left"/>
+            </w:pPr>
+            <w:r>
+              <w:t xml:space="preserve">  </w:t>
+            </w:r>
+            <w:r>
+              <w:t xml:space="preserve"> </w:t>
+            </w:r>
+            <w:r>
+              <w:t xml:space="preserve">Median</w:t>
+            </w:r>
+            <w:r>
+              <w:t xml:space="preserve"> </w:t>
+            </w:r>
+            <w:r>
+              <w:t xml:space="preserve">(Min,Max)</w:t>
+            </w:r>
+          </w:p>
+        </w:tc>
+        <w:tc>
+          <w:p>
+            <w:pPr>
+              <w:pStyle w:val="Compact"/>
+              <w:jc w:val="right"/>
+            </w:pPr>
+            <w:r>
+              <w:t xml:space="preserve">19.2</w:t>
+            </w:r>
+            <w:r>
+              <w:t xml:space="preserve"> </w:t>
+            </w:r>
+            <w:r>
+              <w:t xml:space="preserve">(10.4,33.9)</w:t>
+            </w:r>
+          </w:p>
+        </w:tc>
+        <w:tc>
+          <w:p>
+            <w:pPr>
+              <w:pStyle w:val="Compact"/>
+              <w:jc w:val="right"/>
+            </w:pPr>
+            <w:r>
+              <w:t xml:space="preserve">17.3</w:t>
+            </w:r>
+            <w:r>
+              <w:t xml:space="preserve"> </w:t>
+            </w:r>
+            <w:r>
+              <w:t xml:space="preserve">(10.4,24.4)</w:t>
+            </w:r>
+          </w:p>
+        </w:tc>
+        <w:tc>
+          <w:p>
+            <w:pPr>
+              <w:pStyle w:val="Compact"/>
+              <w:jc w:val="right"/>
+            </w:pPr>
+            <w:r>
+              <w:t xml:space="preserve">22.8</w:t>
+            </w:r>
+            <w:r>
+              <w:t xml:space="preserve"> </w:t>
+            </w:r>
+            <w:r>
+              <w:t xml:space="preserve">(15.0,33.9)</w:t>
+            </w:r>
+          </w:p>
+        </w:tc>
+        <w:tc>
+          <w:p>
+            <w:pPr>
+              <w:pStyle w:val="Compact"/>
+              <w:jc w:val="right"/>
+            </w:pPr>
+            <w:r>
+              <w:t xml:space="preserve"> </w:t>
+            </w:r>
+          </w:p>
+        </w:tc>
+        <w:tc>
+          <w:p>
+            <w:pPr>
+              <w:pStyle w:val="Compact"/>
+              <w:jc w:val="right"/>
+            </w:pPr>
+            <w:r>
+              <w:t xml:space="preserve"> </w:t>
+            </w:r>
+          </w:p>
+        </w:tc>
+      </w:tr>
+      <w:tr>
+        <w:tc>
+          <w:p>
+            <w:pPr>
+              <w:pStyle w:val="Compact"/>
+              <w:jc w:val="left"/>
+            </w:pPr>
+            <w:r>
+              <w:t xml:space="preserve">  </w:t>
+            </w:r>
+            <w:r>
+              <w:t xml:space="preserve"> </w:t>
+            </w:r>
+            <w:r>
+              <w:t xml:space="preserve">Missing</w:t>
+            </w:r>
+          </w:p>
+        </w:tc>
+        <w:tc>
+          <w:p>
+            <w:pPr>
+              <w:pStyle w:val="Compact"/>
+              <w:jc w:val="right"/>
+            </w:pPr>
+            <w:r>
+              <w:t xml:space="preserve">20</w:t>
+            </w:r>
+          </w:p>
+        </w:tc>
+        <w:tc>
+          <w:p>
+            <w:pPr>
+              <w:pStyle w:val="Compact"/>
+              <w:jc w:val="right"/>
+            </w:pPr>
+            <w:r>
+              <w:t xml:space="preserve">10</w:t>
+            </w:r>
+          </w:p>
+        </w:tc>
+        <w:tc>
+          <w:p>
+            <w:pPr>
+              <w:pStyle w:val="Compact"/>
+              <w:jc w:val="right"/>
+            </w:pPr>
+            <w:r>
+              <w:t xml:space="preserve">10</w:t>
+            </w:r>
+          </w:p>
+        </w:tc>
+        <w:tc>
+          <w:p>
+            <w:pPr>
+              <w:pStyle w:val="Compact"/>
+              <w:jc w:val="right"/>
+            </w:pPr>
+            <w:r>
+              <w:t xml:space="preserve"> </w:t>
+            </w:r>
+          </w:p>
+        </w:tc>
+        <w:tc>
+          <w:p>
+            <w:pPr>
+              <w:pStyle w:val="Compact"/>
+              <w:jc w:val="right"/>
+            </w:pPr>
+            <w:r>
+              <w:t xml:space="preserve"> </w:t>
+            </w:r>
+          </w:p>
+        </w:tc>
+      </w:tr>
+      <w:tr>
+        <w:tc>
+          <w:p>
+            <w:pPr>
+              <w:pStyle w:val="Compact"/>
+              <w:jc w:val="left"/>
+            </w:pPr>
+            <w:r>
+              <w:rPr>
+                <w:b/>
+              </w:rPr>
+              <w:t xml:space="preserve">Cylinders</w:t>
+            </w:r>
+          </w:p>
+        </w:tc>
+        <w:tc>
+          <w:p>
+            <w:pPr>
+              <w:pStyle w:val="Compact"/>
+              <w:jc w:val="right"/>
+            </w:pPr>
+            <w:r>
+              <w:rPr>
+                <w:b/>
+              </w:rPr>
+              <w:t xml:space="preserve"> </w:t>
+            </w:r>
+          </w:p>
+        </w:tc>
+        <w:tc>
+          <w:p>
+            <w:pPr>
+              <w:pStyle w:val="Compact"/>
+              <w:jc w:val="right"/>
+            </w:pPr>
+            <w:r>
+              <w:rPr>
+                <w:b/>
+              </w:rPr>
+              <w:t xml:space="preserve"> </w:t>
+            </w:r>
+          </w:p>
+        </w:tc>
+        <w:tc>
+          <w:p>
+            <w:pPr>
+              <w:pStyle w:val="Compact"/>
+              <w:jc w:val="right"/>
+            </w:pPr>
+            <w:r>
+              <w:rPr>
+                <w:b/>
+              </w:rPr>
+              <w:t xml:space="preserve"> </w:t>
+            </w:r>
+          </w:p>
+        </w:tc>
+        <w:tc>
+          <w:p>
+            <w:pPr>
+              <w:pStyle w:val="Compact"/>
+              <w:jc w:val="right"/>
+            </w:pPr>
+            <w:r>
+              <w:rPr>
+                <w:b/>
+              </w:rPr>
+              <w:t xml:space="preserve">0.009</w:t>
+            </w:r>
+          </w:p>
+        </w:tc>
+        <w:tc>
+          <w:p>
+            <w:pPr>
+              <w:pStyle w:val="Compact"/>
+              <w:jc w:val="right"/>
+            </w:pPr>
+            <w:r>
+              <w:rPr>
+                <w:b/>
+              </w:rPr>
+              <w:t xml:space="preserve">Fisher</w:t>
+            </w:r>
+            <w:r>
+              <w:rPr>
+                <w:b/>
+              </w:rPr>
+              <w:t xml:space="preserve"> </w:t>
+            </w:r>
+            <w:r>
+              <w:rPr>
+                <w:b/>
+              </w:rPr>
+              <w:t xml:space="preserve">Exact</w:t>
+            </w:r>
+          </w:p>
+        </w:tc>
+      </w:tr>
+      <w:tr>
+        <w:tc>
+          <w:p>
+            <w:pPr>
+              <w:pStyle w:val="Compact"/>
+              <w:jc w:val="left"/>
+            </w:pPr>
+            <w:r>
+              <w:t xml:space="preserve">   4</w:t>
+            </w:r>
+          </w:p>
+        </w:tc>
+        <w:tc>
+          <w:p>
+            <w:pPr>
+              <w:pStyle w:val="Compact"/>
+              <w:jc w:val="right"/>
+            </w:pPr>
+            <w:r>
+              <w:t xml:space="preserve">11 (34)</w:t>
+            </w:r>
+          </w:p>
+        </w:tc>
+        <w:tc>
+          <w:p>
+            <w:pPr>
+              <w:pStyle w:val="Compact"/>
+              <w:jc w:val="right"/>
+            </w:pPr>
+            <w:r>
+              <w:t xml:space="preserve">3 (16)</w:t>
+            </w:r>
+          </w:p>
+        </w:tc>
+        <w:tc>
+          <w:p>
+            <w:pPr>
+              <w:pStyle w:val="Compact"/>
+              <w:jc w:val="right"/>
+            </w:pPr>
+            <w:r>
+              <w:t xml:space="preserve">8 (62)</w:t>
+            </w:r>
+          </w:p>
+        </w:tc>
+        <w:tc>
+          <w:p>
+            <w:pPr>
+              <w:pStyle w:val="Compact"/>
+              <w:jc w:val="right"/>
+            </w:pPr>
+            <w:r>
+              <w:t xml:space="preserve"> </w:t>
+            </w:r>
+          </w:p>
+        </w:tc>
+        <w:tc>
+          <w:p>
+            <w:pPr>
+              <w:pStyle w:val="Compact"/>
+              <w:jc w:val="right"/>
+            </w:pPr>
+            <w:r>
+              <w:t xml:space="preserve"> </w:t>
+            </w:r>
+          </w:p>
+        </w:tc>
+      </w:tr>
+      <w:tr>
+        <w:tc>
+          <w:p>
+            <w:pPr>
+              <w:pStyle w:val="Compact"/>
+              <w:jc w:val="left"/>
+            </w:pPr>
+            <w:r>
+              <w:t xml:space="preserve">   6</w:t>
+            </w:r>
+          </w:p>
+        </w:tc>
+        <w:tc>
+          <w:p>
+            <w:pPr>
+              <w:pStyle w:val="Compact"/>
+              <w:jc w:val="right"/>
+            </w:pPr>
+            <w:r>
+              <w:t xml:space="preserve">7 (22)</w:t>
+            </w:r>
+          </w:p>
+        </w:tc>
+        <w:tc>
+          <w:p>
+            <w:pPr>
+              <w:pStyle w:val="Compact"/>
+              <w:jc w:val="right"/>
+            </w:pPr>
+            <w:r>
+              <w:t xml:space="preserve">4 (21)</w:t>
+            </w:r>
+          </w:p>
+        </w:tc>
+        <w:tc>
+          <w:p>
+            <w:pPr>
+              <w:pStyle w:val="Compact"/>
+              <w:jc w:val="right"/>
+            </w:pPr>
+            <w:r>
+              <w:t xml:space="preserve">3 (23)</w:t>
+            </w:r>
+          </w:p>
+        </w:tc>
+        <w:tc>
+          <w:p>
+            <w:pPr>
+              <w:pStyle w:val="Compact"/>
+              <w:jc w:val="right"/>
+            </w:pPr>
+            <w:r>
+              <w:t xml:space="preserve"> </w:t>
+            </w:r>
+          </w:p>
+        </w:tc>
+        <w:tc>
+          <w:p>
+            <w:pPr>
+              <w:pStyle w:val="Compact"/>
+              <w:jc w:val="right"/>
+            </w:pPr>
+            <w:r>
+              <w:t xml:space="preserve"> </w:t>
+            </w:r>
+          </w:p>
+        </w:tc>
+      </w:tr>
+      <w:tr>
+        <w:tc>
+          <w:p>
+            <w:pPr>
+              <w:pStyle w:val="Compact"/>
+              <w:jc w:val="left"/>
+            </w:pPr>
+            <w:r>
+              <w:t xml:space="preserve">   8</w:t>
+            </w:r>
+          </w:p>
+        </w:tc>
+        <w:tc>
+          <w:p>
+            <w:pPr>
+              <w:pStyle w:val="Compact"/>
+              <w:jc w:val="right"/>
+            </w:pPr>
+            <w:r>
+              <w:t xml:space="preserve">14 (44)</w:t>
+            </w:r>
+          </w:p>
+        </w:tc>
+        <w:tc>
+          <w:p>
+            <w:pPr>
+              <w:pStyle w:val="Compact"/>
+              <w:jc w:val="right"/>
+            </w:pPr>
+            <w:r>
+              <w:t xml:space="preserve">12 (63)</w:t>
+            </w:r>
+          </w:p>
+        </w:tc>
+        <w:tc>
+          <w:p>
+            <w:pPr>
+              <w:pStyle w:val="Compact"/>
+              <w:jc w:val="right"/>
+            </w:pPr>
+            <w:r>
+              <w:t xml:space="preserve">2 (15)</w:t>
+            </w:r>
+          </w:p>
+        </w:tc>
+        <w:tc>
+          <w:p>
+            <w:pPr>
+              <w:pStyle w:val="Compact"/>
+              <w:jc w:val="right"/>
+            </w:pPr>
+            <w:r>
+              <w:t xml:space="preserve"> </w:t>
+            </w:r>
+          </w:p>
+        </w:tc>
+        <w:tc>
+          <w:p>
+            <w:pPr>
+              <w:pStyle w:val="Compact"/>
+              <w:jc w:val="right"/>
+            </w:pPr>
+            <w:r>
+              <w:t xml:space="preserve"> </w:t>
+            </w:r>
+          </w:p>
+        </w:tc>
+      </w:tr>
+      <w:tr>
+        <w:tc>
+          <w:p>
+            <w:pPr>
+              <w:pStyle w:val="Compact"/>
+              <w:jc w:val="left"/>
+            </w:pPr>
+            <w:r>
+              <w:t xml:space="preserve">  </w:t>
+            </w:r>
+            <w:r>
+              <w:t xml:space="preserve"> </w:t>
+            </w:r>
+            <w:r>
+              <w:t xml:space="preserve">Missing</w:t>
+            </w:r>
+          </w:p>
+        </w:tc>
+        <w:tc>
+          <w:p>
+            <w:pPr>
+              <w:pStyle w:val="Compact"/>
+              <w:jc w:val="right"/>
+            </w:pPr>
+            <w:r>
+              <w:t xml:space="preserve">20</w:t>
+            </w:r>
+          </w:p>
+        </w:tc>
+        <w:tc>
+          <w:p>
+            <w:pPr>
+              <w:pStyle w:val="Compact"/>
+              <w:jc w:val="right"/>
+            </w:pPr>
+            <w:r>
+              <w:t xml:space="preserve">10</w:t>
+            </w:r>
+          </w:p>
+        </w:tc>
+        <w:tc>
+          <w:p>
+            <w:pPr>
+              <w:pStyle w:val="Compact"/>
+              <w:jc w:val="right"/>
+            </w:pPr>
+            <w:r>
+              <w:t xml:space="preserve">10</w:t>
+            </w:r>
+          </w:p>
+        </w:tc>
+        <w:tc>
+          <w:p>
+            <w:pPr>
+              <w:pStyle w:val="Compact"/>
+              <w:jc w:val="right"/>
+            </w:pPr>
+            <w:r>
+              <w:t xml:space="preserve"> </w:t>
+            </w:r>
+          </w:p>
+        </w:tc>
+        <w:tc>
+          <w:p>
+            <w:pPr>
+              <w:pStyle w:val="Compact"/>
+              <w:jc w:val="right"/>
+            </w:pPr>
+            <w:r>
+              <w:t xml:space="preserve"> </w:t>
+            </w:r>
+          </w:p>
+        </w:tc>
+      </w:tr>
+      <w:tr>
+        <w:tc>
+          <w:p>
+            <w:pPr>
+              <w:pStyle w:val="Compact"/>
+              <w:jc w:val="left"/>
+            </w:pPr>
+            <w:r>
+              <w:t xml:space="preserve">qsec</w:t>
+            </w:r>
+          </w:p>
+        </w:tc>
+        <w:tc>
+          <w:p>
+            <w:pPr>
+              <w:pStyle w:val="Compact"/>
+              <w:jc w:val="right"/>
+            </w:pPr>
+            <w:r>
+              <w:t xml:space="preserve"> </w:t>
+            </w:r>
+          </w:p>
+        </w:tc>
+        <w:tc>
+          <w:p>
+            <w:pPr>
+              <w:pStyle w:val="Compact"/>
+              <w:jc w:val="right"/>
+            </w:pPr>
+            <w:r>
+              <w:t xml:space="preserve"> </w:t>
+            </w:r>
+          </w:p>
+        </w:tc>
+        <w:tc>
+          <w:p>
+            <w:pPr>
+              <w:pStyle w:val="Compact"/>
+              <w:jc w:val="right"/>
+            </w:pPr>
+            <w:r>
+              <w:t xml:space="preserve"> </w:t>
+            </w:r>
+          </w:p>
+        </w:tc>
+        <w:tc>
+          <w:p>
+            <w:pPr>
+              <w:pStyle w:val="Compact"/>
+              <w:jc w:val="right"/>
+            </w:pPr>
+            <w:r>
+              <w:t xml:space="preserve">0.27</w:t>
+            </w:r>
+          </w:p>
+        </w:tc>
+        <w:tc>
+          <w:p>
+            <w:pPr>
+              <w:pStyle w:val="Compact"/>
+              <w:jc w:val="right"/>
+            </w:pPr>
+            <w:r>
+              <w:t xml:space="preserve">Wilcoxon Rank</w:t>
+            </w:r>
+            <w:r>
+              <w:t xml:space="preserve"> </w:t>
+            </w:r>
+            <w:r>
+              <w:t xml:space="preserve">Sum</w:t>
+            </w:r>
+          </w:p>
+        </w:tc>
+      </w:tr>
+      <w:tr>
+        <w:tc>
+          <w:p>
+            <w:pPr>
+              <w:pStyle w:val="Compact"/>
+              <w:jc w:val="left"/>
+            </w:pPr>
+            <w:r>
+              <w:t xml:space="preserve">  </w:t>
+            </w:r>
+            <w:r>
+              <w:t xml:space="preserve"> </w:t>
+            </w:r>
+            <w:r>
+              <w:t xml:space="preserve">Mean (sd)</w:t>
+            </w:r>
+          </w:p>
+        </w:tc>
+        <w:tc>
+          <w:p>
+            <w:pPr>
+              <w:pStyle w:val="Compact"/>
+              <w:jc w:val="right"/>
+            </w:pPr>
+            <w:r>
+              <w:t xml:space="preserve">17.8 (1.8)</w:t>
+            </w:r>
+          </w:p>
+        </w:tc>
+        <w:tc>
+          <w:p>
+            <w:pPr>
+              <w:pStyle w:val="Compact"/>
+              <w:jc w:val="right"/>
+            </w:pPr>
+            <w:r>
+              <w:t xml:space="preserve">18.2 (1.8)</w:t>
+            </w:r>
+          </w:p>
+        </w:tc>
+        <w:tc>
+          <w:p>
+            <w:pPr>
+              <w:pStyle w:val="Compact"/>
+              <w:jc w:val="right"/>
+            </w:pPr>
+            <w:r>
+              <w:t xml:space="preserve">17.4 (1.8)</w:t>
+            </w:r>
+          </w:p>
+        </w:tc>
+        <w:tc>
+          <w:p>
+            <w:pPr>
+              <w:pStyle w:val="Compact"/>
+              <w:jc w:val="right"/>
+            </w:pPr>
+            <w:r>
+              <w:t xml:space="preserve"> </w:t>
+            </w:r>
+          </w:p>
+        </w:tc>
+        <w:tc>
+          <w:p>
+            <w:pPr>
+              <w:pStyle w:val="Compact"/>
+              <w:jc w:val="right"/>
+            </w:pPr>
+            <w:r>
+              <w:t xml:space="preserve"> </w:t>
+            </w:r>
+          </w:p>
+        </w:tc>
+      </w:tr>
+      <w:tr>
+        <w:tc>
+          <w:p>
+            <w:pPr>
+              <w:pStyle w:val="Compact"/>
+              <w:jc w:val="left"/>
+            </w:pPr>
+            <w:r>
+              <w:t xml:space="preserve">  </w:t>
+            </w:r>
+            <w:r>
+              <w:t xml:space="preserve"> </w:t>
+            </w:r>
+            <w:r>
+              <w:t xml:space="preserve">Median</w:t>
+            </w:r>
+            <w:r>
+              <w:t xml:space="preserve"> </w:t>
+            </w:r>
+            <w:r>
+              <w:t xml:space="preserve">(Min,Max)</w:t>
+            </w:r>
+          </w:p>
+        </w:tc>
+        <w:tc>
+          <w:p>
+            <w:pPr>
+              <w:pStyle w:val="Compact"/>
+              <w:jc w:val="right"/>
+            </w:pPr>
+            <w:r>
+              <w:t xml:space="preserve">17.7</w:t>
+            </w:r>
+            <w:r>
+              <w:t xml:space="preserve"> </w:t>
+            </w:r>
+            <w:r>
+              <w:t xml:space="preserve">(14.5,22.9)</w:t>
+            </w:r>
+          </w:p>
+        </w:tc>
+        <w:tc>
+          <w:p>
+            <w:pPr>
+              <w:pStyle w:val="Compact"/>
+              <w:jc w:val="right"/>
+            </w:pPr>
+            <w:r>
+              <w:t xml:space="preserve">17.8</w:t>
+            </w:r>
+            <w:r>
+              <w:t xml:space="preserve"> </w:t>
+            </w:r>
+            <w:r>
+              <w:t xml:space="preserve">(15.4,22.9)</w:t>
+            </w:r>
+          </w:p>
+        </w:tc>
+        <w:tc>
+          <w:p>
+            <w:pPr>
+              <w:pStyle w:val="Compact"/>
+              <w:jc w:val="right"/>
+            </w:pPr>
+            <w:r>
+              <w:t xml:space="preserve">17.0</w:t>
+            </w:r>
+            <w:r>
+              <w:t xml:space="preserve"> </w:t>
+            </w:r>
+            <w:r>
+              <w:t xml:space="preserve">(14.5,19.9)</w:t>
+            </w:r>
+          </w:p>
+        </w:tc>
+        <w:tc>
+          <w:p>
+            <w:pPr>
+              <w:pStyle w:val="Compact"/>
+              <w:jc w:val="right"/>
+            </w:pPr>
+            <w:r>
+              <w:t xml:space="preserve"> </w:t>
+            </w:r>
+          </w:p>
+        </w:tc>
+        <w:tc>
+          <w:p>
+            <w:pPr>
+              <w:pStyle w:val="Compact"/>
+              <w:jc w:val="right"/>
+            </w:pPr>
+            <w:r>
+              <w:t xml:space="preserve"> </w:t>
+            </w:r>
+          </w:p>
+        </w:tc>
+      </w:tr>
+      <w:tr>
+        <w:tc>
+          <w:p>
+            <w:pPr>
+              <w:pStyle w:val="Compact"/>
+              <w:jc w:val="left"/>
+            </w:pPr>
+            <w:r>
+              <w:t xml:space="preserve">  </w:t>
+            </w:r>
+            <w:r>
+              <w:t xml:space="preserve"> </w:t>
+            </w:r>
+            <w:r>
+              <w:t xml:space="preserve">Missing</w:t>
+            </w:r>
+          </w:p>
+        </w:tc>
+        <w:tc>
+          <w:p>
+            <w:pPr>
+              <w:pStyle w:val="Compact"/>
+              <w:jc w:val="right"/>
+            </w:pPr>
+            <w:r>
+              <w:t xml:space="preserve">20</w:t>
+            </w:r>
+          </w:p>
+        </w:tc>
+        <w:tc>
+          <w:p>
+            <w:pPr>
+              <w:pStyle w:val="Compact"/>
+              <w:jc w:val="right"/>
+            </w:pPr>
+            <w:r>
+              <w:t xml:space="preserve">10</w:t>
+            </w:r>
+          </w:p>
+        </w:tc>
+        <w:tc>
+          <w:p>
+            <w:pPr>
+              <w:pStyle w:val="Compact"/>
+              <w:jc w:val="right"/>
+            </w:pPr>
+            <w:r>
+              <w:t xml:space="preserve">10</w:t>
+            </w:r>
+          </w:p>
+        </w:tc>
+        <w:tc>
+          <w:p>
+            <w:pPr>
+              <w:pStyle w:val="Compact"/>
+              <w:jc w:val="right"/>
+            </w:pPr>
+            <w:r>
+              <w:t xml:space="preserve"> </w:t>
+            </w:r>
+          </w:p>
+        </w:tc>
+        <w:tc>
+          <w:p>
+            <w:pPr>
+              <w:pStyle w:val="Compact"/>
+              <w:jc w:val="right"/>
+            </w:pPr>
+            <w:r>
+              <w:t xml:space="preserve"> </w:t>
+            </w:r>
+          </w:p>
+        </w:tc>
+      </w:tr>
+    </w:tbl>
+    <w:p>
+      <w:r>
+        <w:br w:type="page"/>
+      </w:r>
+    </w:p>
+    <w:bookmarkEnd w:id="54"/>
+    <w:bookmarkStart w:id="60" w:name="references"/>
+    <w:p>
+      <w:pPr>
+        <w:pStyle w:val="Heading1"/>
+      </w:pPr>
+      <w:r>
+        <w:rPr>
+          <w:rStyle w:val="SectionNumber"/>
+        </w:rPr>
+        <w:t xml:space="preserve">4</w:t>
+      </w:r>
+      <w:r>
+        <w:tab/>
+      </w:r>
+      <w:r>
         <w:t xml:space="preserve">References</w:t>
       </w:r>
     </w:p>
-    <w:bookmarkStart w:id="58" w:name="refs"/>
-    <w:bookmarkStart w:id="55" w:name="ref-R-reportRx"/>
+    <w:bookmarkStart w:id="59" w:name="refs"/>
+    <w:bookmarkStart w:id="56" w:name="ref-R-reportRx"/>
     <w:p>
       <w:pPr>
         <w:pStyle w:val="Bibliography"/>
@@ -26675,7 +28025,7 @@
       <w:r>
         <w:t xml:space="preserve"> </w:t>
       </w:r>
-      <w:hyperlink r:id="rId54">
+      <w:hyperlink r:id="rId55">
         <w:r>
           <w:rPr>
             <w:rStyle w:val="Hyperlink"/>
@@ -26687,8 +28037,8 @@
         <w:t xml:space="preserve">.</w:t>
       </w:r>
     </w:p>
-    <w:bookmarkEnd w:id="55"/>
-    <w:bookmarkStart w:id="57" w:name="ref-R-base"/>
+    <w:bookmarkEnd w:id="56"/>
+    <w:bookmarkStart w:id="58" w:name="ref-R-base"/>
     <w:p>
       <w:pPr>
         <w:pStyle w:val="Bibliography"/>
@@ -26711,7 +28061,7 @@
       <w:r>
         <w:t xml:space="preserve"> </w:t>
       </w:r>
-      <w:hyperlink r:id="rId56">
+      <w:hyperlink r:id="rId57">
         <w:r>
           <w:rPr>
             <w:rStyle w:val="Hyperlink"/>
@@ -26723,8 +28073,8 @@
         <w:t xml:space="preserve">.</w:t>
       </w:r>
     </w:p>
-    <w:bookmarkEnd w:id="57"/>
     <w:bookmarkEnd w:id="58"/>
+    <w:bookmarkEnd w:id="59"/>
     <w:p>
       <w:pPr>
         <w:pStyle w:val="BodyText"/>
@@ -26735,8 +28085,8 @@
         <w:br w:type="page"/>
       </w:r>
     </w:p>
-    <w:bookmarkEnd w:id="59"/>
-    <w:bookmarkStart w:id="61" w:name="appendix"/>
+    <w:bookmarkEnd w:id="60"/>
+    <w:bookmarkStart w:id="62" w:name="appendix"/>
     <w:p>
       <w:pPr>
         <w:pStyle w:val="Heading1"/>
@@ -26745,7 +28095,7 @@
         <w:rPr>
           <w:rStyle w:val="SectionNumber"/>
         </w:rPr>
-        <w:t xml:space="preserve">4</w:t>
+        <w:t xml:space="preserve">5</w:t>
       </w:r>
       <w:r>
         <w:tab/>
@@ -26754,7 +28104,7 @@
         <w:t xml:space="preserve">Appendix</w:t>
       </w:r>
     </w:p>
-    <w:bookmarkStart w:id="60" w:name="comparing-p-values"/>
+    <w:bookmarkStart w:id="61" w:name="comparing-p-values"/>
     <w:p>
       <w:pPr>
         <w:pStyle w:val="Heading2"/>
@@ -26763,7 +28113,7 @@
         <w:rPr>
           <w:rStyle w:val="SectionNumber"/>
         </w:rPr>
-        <w:t xml:space="preserve">4.1</w:t>
+        <w:t xml:space="preserve">5.1</w:t>
       </w:r>
       <w:r>
         <w:tab/>
@@ -28208,8 +29558,8 @@
         <w:t xml:space="preserve">## [1] 0.05942</w:t>
       </w:r>
     </w:p>
-    <w:bookmarkEnd w:id="60"/>
     <w:bookmarkEnd w:id="61"/>
+    <w:bookmarkEnd w:id="62"/>
     <w:sectPr>
       <w:headerReference w:type="even" r:id="rId11"/>
       <w:headerReference w:type="default" r:id="rId10"/>

</xml_diff>